<commit_message>
Reports done, working on static and dynamic model look-up table
</commit_message>
<xml_diff>
--- a/4-17-2017/Constant  Load Torque Model.docx
+++ b/4-17-2017/Constant  Load Torque Model.docx
@@ -3,90 +3,189 @@
 <w:document xmlns:wpc="http://schemas.microsoft.com/office/word/2010/wordprocessingCanvas" xmlns:mc="http://schemas.openxmlformats.org/markup-compatibility/2006" xmlns:o="urn:schemas-microsoft-com:office:office" xmlns:r="http://schemas.openxmlformats.org/officeDocument/2006/relationships" xmlns:m="http://schemas.openxmlformats.org/officeDocument/2006/math" xmlns:v="urn:schemas-microsoft-com:vml" xmlns:wp14="http://schemas.microsoft.com/office/word/2010/wordprocessingDrawing" xmlns:wp="http://schemas.openxmlformats.org/drawingml/2006/wordprocessingDrawing" xmlns:w10="urn:schemas-microsoft-com:office:word" xmlns:w="http://schemas.openxmlformats.org/wordprocessingml/2006/main" xmlns:w14="http://schemas.microsoft.com/office/word/2010/wordml" xmlns:w15="http://schemas.microsoft.com/office/word/2012/wordml" xmlns:wpg="http://schemas.microsoft.com/office/word/2010/wordprocessingGroup" xmlns:wpi="http://schemas.microsoft.com/office/word/2010/wordprocessingInk" xmlns:wne="http://schemas.microsoft.com/office/word/2006/wordml" xmlns:wps="http://schemas.microsoft.com/office/word/2010/wordprocessingShape" mc:Ignorable="w14 w15 wp14">
   <w:body>
     <w:p>
+      <w:pPr>
+        <w:pStyle w:val="Title"/>
+        <w:jc w:val="center"/>
+      </w:pPr>
+    </w:p>
+    <w:p>
+      <w:pPr>
+        <w:pStyle w:val="Title"/>
+        <w:jc w:val="center"/>
+      </w:pPr>
+    </w:p>
+    <w:p>
+      <w:pPr>
+        <w:pStyle w:val="Title"/>
+        <w:jc w:val="center"/>
+      </w:pPr>
       <w:r>
-        <w:t xml:space="preserve">Experimental </w:t>
+        <w:t>Experimental relation of the Formula Electric Car Phy</w:t>
+      </w:r>
+      <w:r>
+        <w:t xml:space="preserve">sical Parameter at </w:t>
       </w:r>
       <w:r>
         <w:rPr>
-          <w:i/>
-          <w:iCs/>
+          <w:b/>
+          <w:bCs/>
         </w:rPr>
-        <w:t>relation of the Formula Electric Car Phy</w:t>
+        <w:t>C</w:t>
       </w:r>
       <w:r>
         <w:rPr>
-          <w:i/>
-          <w:iCs/>
+          <w:b/>
+          <w:bCs/>
         </w:rPr>
-        <w:t xml:space="preserve">sical Parameter at constant Supply Current </w:t>
+        <w:t xml:space="preserve">onstant </w:t>
+      </w:r>
+      <w:r>
+        <w:rPr>
+          <w:b/>
+          <w:bCs/>
+        </w:rPr>
+        <w:t>Load Torque</w:t>
+      </w:r>
+    </w:p>
+    <w:p/>
+    <w:p/>
+    <w:p>
+      <w:pPr>
+        <w:jc w:val="center"/>
+      </w:pPr>
+      <w:bookmarkStart w:id="0" w:name="_GoBack"/>
+      <w:r>
+        <w:rPr>
+          <w:noProof/>
+        </w:rPr>
+        <w:drawing>
+          <wp:inline distT="0" distB="0" distL="0" distR="0" wp14:anchorId="79D02DCD" wp14:editId="5E0C7241">
+            <wp:extent cx="3800475" cy="2133600"/>
+            <wp:effectExtent l="0" t="0" r="9525" b="0"/>
+            <wp:docPr id="6" name="Picture 6"/>
+            <wp:cNvGraphicFramePr/>
+            <a:graphic xmlns:a="http://schemas.openxmlformats.org/drawingml/2006/main">
+              <a:graphicData uri="http://schemas.openxmlformats.org/drawingml/2006/picture">
+                <pic:pic xmlns:pic="http://schemas.openxmlformats.org/drawingml/2006/picture">
+                  <pic:nvPicPr>
+                    <pic:cNvPr id="4" name="Picture 4"/>
+                    <pic:cNvPicPr/>
+                  </pic:nvPicPr>
+                  <pic:blipFill>
+                    <a:blip r:embed="rId6">
+                      <a:extLst>
+                        <a:ext uri="{28A0092B-C50C-407E-A947-70E740481C1C}">
+                          <a14:useLocalDpi xmlns:a14="http://schemas.microsoft.com/office/drawing/2010/main" val="0"/>
+                        </a:ext>
+                      </a:extLst>
+                    </a:blip>
+                    <a:srcRect/>
+                    <a:stretch>
+                      <a:fillRect/>
+                    </a:stretch>
+                  </pic:blipFill>
+                  <pic:spPr bwMode="auto">
+                    <a:xfrm>
+                      <a:off x="0" y="0"/>
+                      <a:ext cx="3800475" cy="2133600"/>
+                    </a:xfrm>
+                    <a:prstGeom prst="rect">
+                      <a:avLst/>
+                    </a:prstGeom>
+                    <a:noFill/>
+                    <a:ln>
+                      <a:noFill/>
+                    </a:ln>
+                  </pic:spPr>
+                </pic:pic>
+              </a:graphicData>
+            </a:graphic>
+          </wp:inline>
+        </w:drawing>
+      </w:r>
+      <w:bookmarkEnd w:id="0"/>
+    </w:p>
+    <w:p/>
+    <w:p>
+      <w:pPr>
+        <w:pStyle w:val="Subtitle"/>
+        <w:jc w:val="center"/>
+      </w:pPr>
+      <w:proofErr w:type="spellStart"/>
+      <w:r>
+        <w:t>Zainab</w:t>
+      </w:r>
+      <w:proofErr w:type="spellEnd"/>
+      <w:r>
+        <w:t xml:space="preserve"> Hussein</w:t>
       </w:r>
     </w:p>
     <w:p>
       <w:pPr>
-        <w:rPr>
-          <w:lang w:val="de-DE"/>
-        </w:rPr>
+        <w:pStyle w:val="Subtitle"/>
+        <w:jc w:val="center"/>
       </w:pPr>
       <w:r>
-        <w:rPr>
-          <w:lang w:val="de-DE"/>
-        </w:rPr>
-        <w:t>Zainab Hussein</w:t>
-      </w:r>
-      <w:r>
-        <w:rPr>
-          <w:lang w:val="de-DE"/>
-        </w:rPr>
-        <w:tab/>
-      </w:r>
-      <w:r>
-        <w:rPr>
-          <w:lang w:val="de-DE"/>
-        </w:rPr>
-        <w:tab/>
-      </w:r>
-      <w:r>
-        <w:rPr>
-          <w:lang w:val="de-DE"/>
-        </w:rPr>
-        <w:tab/>
-        <w:t>4-16-2017</w:t>
-      </w:r>
-      <w:r>
-        <w:rPr>
-          <w:lang w:val="de-DE"/>
-        </w:rPr>
-        <w:tab/>
-      </w:r>
-      <w:r>
-        <w:rPr>
-          <w:lang w:val="de-DE"/>
-        </w:rPr>
-        <w:tab/>
-      </w:r>
-      <w:r>
-        <w:rPr>
-          <w:lang w:val="de-DE"/>
-        </w:rPr>
-        <w:tab/>
-        <w:t>Professors: Nadovich and Schmult</w:t>
+        <w:t>4-20-2017</w:t>
       </w:r>
     </w:p>
+    <w:p/>
+    <w:p/>
+    <w:p/>
+    <w:p/>
+    <w:p/>
+    <w:p/>
     <w:p>
       <w:pPr>
-        <w:rPr>
-          <w:lang w:val="de-DE"/>
-        </w:rPr>
+        <w:pStyle w:val="Heading1"/>
       </w:pPr>
-    </w:p>
-    <w:p>
       <w:r>
+        <w:lastRenderedPageBreak/>
         <w:t>Introduction</w:t>
       </w:r>
     </w:p>
     <w:p>
       <w:r>
-        <w:t>By conservation of power mathematical model, at constant current, there is constant power. For a set motor speed, the load torque self-adjusts to ensure the given power is met. When the load torque is held constant, the motor speed will self-adjust to meet the given power too. This results in a hyperbolic relationship between motor speed and load torque</w:t>
+        <w:t xml:space="preserve">By conservation of power mathematical model, at constant </w:t>
+      </w:r>
+      <w:r>
+        <w:t>load torque</w:t>
+      </w:r>
+      <w:r>
+        <w:t xml:space="preserve">, </w:t>
+      </w:r>
+      <w:r>
+        <w:rPr>
+          <w:sz w:val="22"/>
+          <w:szCs w:val="22"/>
+        </w:rPr>
+        <w:t>a set increase in motor speed results to an increase in supply current to maintain the given constant load torque</w:t>
+      </w:r>
+      <w:r>
+        <w:rPr>
+          <w:sz w:val="22"/>
+          <w:szCs w:val="22"/>
+        </w:rPr>
+        <w:t>.</w:t>
+      </w:r>
+      <w:r>
+        <w:rPr>
+          <w:sz w:val="22"/>
+          <w:szCs w:val="22"/>
+        </w:rPr>
+        <w:t xml:space="preserve"> Also for the same constant load torque, with a set increase in supply current, motor speed increases to maintain the constant values of torque. </w:t>
+      </w:r>
+      <w:r>
+        <w:t xml:space="preserve">This results in a </w:t>
+      </w:r>
+      <w:r>
+        <w:t>linear</w:t>
+      </w:r>
+      <w:r>
+        <w:t xml:space="preserve"> relationship between motor speed and </w:t>
+      </w:r>
+      <w:r>
+        <w:t>supply current</w:t>
       </w:r>
       <w:r>
         <w:t xml:space="preserve"> as expected</w:t>
@@ -100,8 +199,31 @@
       <w:r>
         <w:t xml:space="preserve">. </w:t>
       </w:r>
+      <w:r>
+        <w:t>B</w:t>
+      </w:r>
+      <w:r>
+        <w:t xml:space="preserve">ecause of the </w:t>
+      </w:r>
+      <w:proofErr w:type="spellStart"/>
+      <w:r>
+        <w:t>lossy</w:t>
+      </w:r>
+      <w:proofErr w:type="spellEnd"/>
+      <w:r>
+        <w:t xml:space="preserve"> nature of the motor and motor controller system, it is </w:t>
+      </w:r>
+      <w:r>
+        <w:t>expected that the supply current drawn in experimental setup be higher that the theoretical expectation</w:t>
+      </w:r>
+      <w:r>
+        <w:t xml:space="preserve">, while the motor speed be lower than the theoretical expectation. </w:t>
+      </w:r>
     </w:p>
     <w:p>
+      <w:pPr>
+        <w:pStyle w:val="Heading1"/>
+      </w:pPr>
       <w:r>
         <w:t>Hypothesis</w:t>
       </w:r>
@@ -126,20 +248,6 @@
           <w:szCs w:val="22"/>
         </w:rPr>
         <w:t xml:space="preserve">vs current </w:t>
-      </w:r>
-      <w:r>
-        <w:rPr>
-          <w:sz w:val="22"/>
-          <w:szCs w:val="22"/>
-        </w:rPr>
-        <w:t xml:space="preserve">and load torque </w:t>
-      </w:r>
-      <w:r>
-        <w:rPr>
-          <w:sz w:val="22"/>
-          <w:szCs w:val="22"/>
-        </w:rPr>
-        <w:t xml:space="preserve">versus current </w:t>
       </w:r>
       <w:r>
         <w:rPr>
@@ -179,6 +287,9 @@
       </w:r>
     </w:p>
     <w:p>
+      <w:pPr>
+        <w:pStyle w:val="Heading1"/>
+      </w:pPr>
       <w:r>
         <w:t>Methods</w:t>
       </w:r>
@@ -328,13 +439,7 @@
         <w:t xml:space="preserve">motor speed </w:t>
       </w:r>
       <w:r>
-        <w:t xml:space="preserve">and </w:t>
-      </w:r>
-      <w:r>
-        <w:t>actual measured load torque</w:t>
-      </w:r>
-      <w:r>
-        <w:t xml:space="preserve"> </w:t>
+        <w:t xml:space="preserve">and actual measured load torque </w:t>
       </w:r>
       <w:r>
         <w:t xml:space="preserve">corresponding to the </w:t>
@@ -344,6 +449,9 @@
       </w:r>
     </w:p>
     <w:p>
+      <w:pPr>
+        <w:pStyle w:val="Heading2"/>
+      </w:pPr>
       <w:r>
         <w:t>Challenges</w:t>
       </w:r>
@@ -374,6 +482,9 @@
       </w:r>
     </w:p>
     <w:p>
+      <w:pPr>
+        <w:pStyle w:val="Heading2"/>
+      </w:pPr>
       <w:r>
         <w:t>Note addressing hypothesis</w:t>
       </w:r>
@@ -418,8 +529,10 @@
         <w:t xml:space="preserve">The log data shows small negative magnitudes of mechanical torque (load torque) at low load setting. This is not because the torque is unstable, rather, at low load setting there is hardly anything holding the torque gauge resulting to some bounce as it floats in midair. This explains the oscillatory behavior observed at the beginning of the sample data collected. For the experimental analysis of this data, this negative torque was zeroed, on the basis that at 0% load there is no torque because there is no resistance that the car should be working against. </w:t>
       </w:r>
     </w:p>
-    <w:p/>
     <w:p>
+      <w:pPr>
+        <w:pStyle w:val="Heading1"/>
+      </w:pPr>
       <w:r>
         <w:t>Results</w:t>
       </w:r>
@@ -436,90 +549,56 @@
           <w:sz w:val="22"/>
           <w:szCs w:val="22"/>
         </w:rPr>
-        <w:t>Figure 1 shows the torque behavior at constant current when the motor speed is set. The load torque self-adjusts to meet the given power that is proportional to the constant current, resulting in the expected hyperbolic relationship shown. As supply current increases, for a set motor speed value the load torque also increases as seen where the data labels are. At higher load setting (indicating, but not proportional, the resistance the car should be facing, for example due to wind), and high supply current, a higher load torque value could not be achieved because of heating limit of motor reached. An extrapolation of the 160A data would give a load torque higher that the 140A’</w:t>
+        <w:t xml:space="preserve">Figure 1 shows the </w:t>
       </w:r>
       <w:r>
         <w:rPr>
           <w:sz w:val="22"/>
           <w:szCs w:val="22"/>
         </w:rPr>
-        <w:t xml:space="preserve">s 62.2 </w:t>
-      </w:r>
-      <w:proofErr w:type="spellStart"/>
-      <w:r>
-        <w:rPr>
-          <w:sz w:val="22"/>
-          <w:szCs w:val="22"/>
-        </w:rPr>
-        <w:t>lb</w:t>
+        <w:t>supply current</w:t>
       </w:r>
       <w:r>
         <w:rPr>
           <w:sz w:val="22"/>
           <w:szCs w:val="22"/>
         </w:rPr>
-        <w:t>-ft</w:t>
-      </w:r>
-      <w:proofErr w:type="spellEnd"/>
-      <w:r>
-        <w:rPr>
-          <w:sz w:val="22"/>
-          <w:szCs w:val="22"/>
-        </w:rPr>
-        <w:t xml:space="preserve"> load torque. The plot region shown below should be the safe operation region for the motor for the given experimental setup. </w:t>
+        <w:t xml:space="preserve"> </w:t>
       </w:r>
       <w:r>
         <w:rPr>
           <w:sz w:val="22"/>
           <w:szCs w:val="22"/>
         </w:rPr>
-        <w:t xml:space="preserve">62.2 </w:t>
-      </w:r>
-      <w:proofErr w:type="spellStart"/>
-      <w:r>
-        <w:rPr>
-          <w:sz w:val="22"/>
-          <w:szCs w:val="22"/>
-        </w:rPr>
-        <w:t>lb</w:t>
+        <w:t>relation to motor speed</w:t>
       </w:r>
       <w:r>
         <w:rPr>
           <w:sz w:val="22"/>
           <w:szCs w:val="22"/>
         </w:rPr>
-        <w:t>-ft</w:t>
-      </w:r>
-      <w:proofErr w:type="spellEnd"/>
-      <w:r>
-        <w:rPr>
-          <w:sz w:val="22"/>
-          <w:szCs w:val="22"/>
-        </w:rPr>
-        <w:t xml:space="preserve"> was the highest load torque recorded for this entire experiment, giving a</w:t>
+        <w:t xml:space="preserve"> at constant </w:t>
       </w:r>
       <w:r>
         <w:rPr>
           <w:sz w:val="22"/>
           <w:szCs w:val="22"/>
         </w:rPr>
-        <w:t xml:space="preserve"> load torque range of 0-62.2 </w:t>
+        <w:t xml:space="preserve">values of load torque. </w:t>
       </w:r>
-      <w:proofErr w:type="spellStart"/>
       <w:r>
         <w:rPr>
           <w:sz w:val="22"/>
           <w:szCs w:val="22"/>
         </w:rPr>
-        <w:t>lb</w:t>
+        <w:t xml:space="preserve"> </w:t>
       </w:r>
-      <w:proofErr w:type="spellEnd"/>
       <w:r>
         <w:rPr>
           <w:sz w:val="22"/>
           <w:szCs w:val="22"/>
         </w:rPr>
-        <w:t>-ft</w:t>
+        <w:t>As motor speed increases, so does the magnitude of supply current to maintain the given constant load torque</w:t>
       </w:r>
       <w:r>
         <w:rPr>
@@ -528,8 +607,100 @@
         </w:rPr>
         <w:t xml:space="preserve">. </w:t>
       </w:r>
+      <w:r>
+        <w:rPr>
+          <w:sz w:val="22"/>
+          <w:szCs w:val="22"/>
+        </w:rPr>
+        <w:t xml:space="preserve">An extrapolation of the graphs would have all the plots start at the origin. </w:t>
+      </w:r>
+      <w:r>
+        <w:rPr>
+          <w:sz w:val="22"/>
+          <w:szCs w:val="22"/>
+        </w:rPr>
+        <w:t xml:space="preserve">The plot region shown below should be the safe operation region for the motor for the given experimental setup. </w:t>
+      </w:r>
+      <w:r>
+        <w:rPr>
+          <w:sz w:val="22"/>
+          <w:szCs w:val="22"/>
+        </w:rPr>
+        <w:t>175.7A</w:t>
+      </w:r>
+      <w:r>
+        <w:rPr>
+          <w:sz w:val="22"/>
+          <w:szCs w:val="22"/>
+        </w:rPr>
+        <w:t xml:space="preserve"> was the highest </w:t>
+      </w:r>
+      <w:r>
+        <w:rPr>
+          <w:sz w:val="22"/>
+          <w:szCs w:val="22"/>
+        </w:rPr>
+        <w:t>supply current</w:t>
+      </w:r>
+      <w:r>
+        <w:rPr>
+          <w:sz w:val="22"/>
+          <w:szCs w:val="22"/>
+        </w:rPr>
+        <w:t xml:space="preserve"> recorded for this entire experiment, giving a</w:t>
+      </w:r>
+      <w:r>
+        <w:rPr>
+          <w:sz w:val="22"/>
+          <w:szCs w:val="22"/>
+        </w:rPr>
+        <w:t xml:space="preserve"> </w:t>
+      </w:r>
+      <w:r>
+        <w:rPr>
+          <w:sz w:val="22"/>
+          <w:szCs w:val="22"/>
+        </w:rPr>
+        <w:t>supply current</w:t>
+      </w:r>
+      <w:r>
+        <w:rPr>
+          <w:sz w:val="22"/>
+          <w:szCs w:val="22"/>
+        </w:rPr>
+        <w:t xml:space="preserve"> range of 0-</w:t>
+      </w:r>
+      <w:r>
+        <w:rPr>
+          <w:sz w:val="22"/>
+          <w:szCs w:val="22"/>
+        </w:rPr>
+        <w:t>175.5A. Compared to the theoretical expectation</w:t>
+      </w:r>
+      <w:r>
+        <w:rPr>
+          <w:sz w:val="22"/>
+          <w:szCs w:val="22"/>
+          <w:vertAlign w:val="superscript"/>
+        </w:rPr>
+        <w:t>2</w:t>
+      </w:r>
+      <w:r>
+        <w:rPr>
+          <w:sz w:val="22"/>
+          <w:szCs w:val="22"/>
+        </w:rPr>
+        <w:t xml:space="preserve"> the supply currents observed in figure 1 are higher because the motor and motor controller system is not ideal and owing to system power loss, experimental results should in fact draw more current than the ideal case.  </w:t>
+      </w:r>
     </w:p>
-    <w:p/>
+    <w:p>
+      <w:pPr>
+        <w:rPr>
+          <w:sz w:val="22"/>
+          <w:szCs w:val="22"/>
+        </w:rPr>
+      </w:pPr>
+    </w:p>
     <w:p>
       <w:pPr>
         <w:keepNext/>
@@ -537,9 +708,7 @@
       <w:r>
         <w:rPr>
           <w:noProof/>
-          <w:lang w:eastAsia="ja-JP"/>
         </w:rPr>
-        <w:lastRenderedPageBreak/>
         <w:drawing>
           <wp:inline distT="0" distB="0" distL="0" distR="0" wp14:anchorId="537113E3" wp14:editId="1BEAB29F">
             <wp:extent cx="4572000" cy="2743200"/>
@@ -548,7 +717,7 @@
             <wp:cNvGraphicFramePr/>
             <a:graphic xmlns:a="http://schemas.openxmlformats.org/drawingml/2006/main">
               <a:graphicData uri="http://schemas.openxmlformats.org/drawingml/2006/chart">
-                <c:chart xmlns:c="http://schemas.openxmlformats.org/drawingml/2006/chart" xmlns:r="http://schemas.openxmlformats.org/officeDocument/2006/relationships" r:id="rId6"/>
+                <c:chart xmlns:c="http://schemas.openxmlformats.org/drawingml/2006/chart" xmlns:r="http://schemas.openxmlformats.org/officeDocument/2006/relationships" r:id="rId7"/>
               </a:graphicData>
             </a:graphic>
           </wp:inline>
@@ -579,7 +748,303 @@
         <w:keepNext/>
       </w:pPr>
     </w:p>
-    <w:p/>
+    <w:p>
+      <w:pPr>
+        <w:rPr>
+          <w:sz w:val="22"/>
+          <w:szCs w:val="22"/>
+        </w:rPr>
+      </w:pPr>
+      <w:r>
+        <w:rPr>
+          <w:sz w:val="22"/>
+          <w:szCs w:val="22"/>
+        </w:rPr>
+        <w:t>Figure 2</w:t>
+      </w:r>
+      <w:r>
+        <w:rPr>
+          <w:sz w:val="22"/>
+          <w:szCs w:val="22"/>
+        </w:rPr>
+        <w:t xml:space="preserve"> shows the </w:t>
+      </w:r>
+      <w:r>
+        <w:rPr>
+          <w:sz w:val="22"/>
+          <w:szCs w:val="22"/>
+        </w:rPr>
+        <w:t>motor speed</w:t>
+      </w:r>
+      <w:r>
+        <w:rPr>
+          <w:sz w:val="22"/>
+          <w:szCs w:val="22"/>
+        </w:rPr>
+        <w:t xml:space="preserve"> relation to supply current</w:t>
+      </w:r>
+      <w:r>
+        <w:rPr>
+          <w:sz w:val="22"/>
+          <w:szCs w:val="22"/>
+        </w:rPr>
+        <w:t xml:space="preserve"> at constant </w:t>
+      </w:r>
+      <w:r>
+        <w:rPr>
+          <w:sz w:val="22"/>
+          <w:szCs w:val="22"/>
+        </w:rPr>
+        <w:t xml:space="preserve">values of load torque. </w:t>
+      </w:r>
+      <w:r>
+        <w:rPr>
+          <w:sz w:val="22"/>
+          <w:szCs w:val="22"/>
+        </w:rPr>
+        <w:t xml:space="preserve"> </w:t>
+      </w:r>
+      <w:r>
+        <w:rPr>
+          <w:sz w:val="22"/>
+          <w:szCs w:val="22"/>
+        </w:rPr>
+        <w:t xml:space="preserve">As </w:t>
+      </w:r>
+      <w:r>
+        <w:rPr>
+          <w:sz w:val="22"/>
+          <w:szCs w:val="22"/>
+        </w:rPr>
+        <w:t>supply current</w:t>
+      </w:r>
+      <w:r>
+        <w:rPr>
+          <w:sz w:val="22"/>
+          <w:szCs w:val="22"/>
+        </w:rPr>
+        <w:t xml:space="preserve"> increases, so does the magnitude of </w:t>
+      </w:r>
+      <w:r>
+        <w:rPr>
+          <w:sz w:val="22"/>
+          <w:szCs w:val="22"/>
+        </w:rPr>
+        <w:t>motor speed because torque is constant</w:t>
+      </w:r>
+      <w:r>
+        <w:rPr>
+          <w:sz w:val="22"/>
+          <w:szCs w:val="22"/>
+        </w:rPr>
+        <w:t xml:space="preserve">. </w:t>
+      </w:r>
+      <w:r>
+        <w:rPr>
+          <w:sz w:val="22"/>
+          <w:szCs w:val="22"/>
+        </w:rPr>
+        <w:t xml:space="preserve">An extrapolation of the graphs would have all the plots start at the origin. </w:t>
+      </w:r>
+      <w:r>
+        <w:rPr>
+          <w:sz w:val="22"/>
+          <w:szCs w:val="22"/>
+        </w:rPr>
+        <w:t xml:space="preserve">The plot region shown below should be the safe operation region for the motor for the given experimental setup. </w:t>
+      </w:r>
+      <w:r>
+        <w:rPr>
+          <w:sz w:val="22"/>
+          <w:szCs w:val="22"/>
+        </w:rPr>
+        <w:t>3969 rpm</w:t>
+      </w:r>
+      <w:r>
+        <w:rPr>
+          <w:sz w:val="22"/>
+          <w:szCs w:val="22"/>
+        </w:rPr>
+        <w:t xml:space="preserve"> was the highest </w:t>
+      </w:r>
+      <w:r>
+        <w:rPr>
+          <w:sz w:val="22"/>
+          <w:szCs w:val="22"/>
+        </w:rPr>
+        <w:t>motor</w:t>
+      </w:r>
+      <w:r>
+        <w:rPr>
+          <w:sz w:val="22"/>
+          <w:szCs w:val="22"/>
+        </w:rPr>
+        <w:t xml:space="preserve"> </w:t>
+      </w:r>
+      <w:r>
+        <w:rPr>
+          <w:sz w:val="22"/>
+          <w:szCs w:val="22"/>
+        </w:rPr>
+        <w:t>speed</w:t>
+      </w:r>
+      <w:r>
+        <w:rPr>
+          <w:sz w:val="22"/>
+          <w:szCs w:val="22"/>
+        </w:rPr>
+        <w:t xml:space="preserve"> recorded for this entire experiment, giving a</w:t>
+      </w:r>
+      <w:r>
+        <w:rPr>
+          <w:sz w:val="22"/>
+          <w:szCs w:val="22"/>
+        </w:rPr>
+        <w:t xml:space="preserve"> </w:t>
+      </w:r>
+      <w:r>
+        <w:rPr>
+          <w:sz w:val="22"/>
+          <w:szCs w:val="22"/>
+        </w:rPr>
+        <w:t>motor speed</w:t>
+      </w:r>
+      <w:r>
+        <w:rPr>
+          <w:sz w:val="22"/>
+          <w:szCs w:val="22"/>
+        </w:rPr>
+        <w:t xml:space="preserve"> range of 0-</w:t>
+      </w:r>
+      <w:r>
+        <w:rPr>
+          <w:sz w:val="22"/>
+          <w:szCs w:val="22"/>
+        </w:rPr>
+        <w:t>3969 rpm</w:t>
+      </w:r>
+      <w:r>
+        <w:rPr>
+          <w:sz w:val="22"/>
+          <w:szCs w:val="22"/>
+        </w:rPr>
+        <w:t xml:space="preserve">. </w:t>
+      </w:r>
+      <w:r>
+        <w:rPr>
+          <w:sz w:val="22"/>
+          <w:szCs w:val="22"/>
+        </w:rPr>
+        <w:t>Compared to the theoretical expectation</w:t>
+      </w:r>
+      <w:r>
+        <w:rPr>
+          <w:sz w:val="22"/>
+          <w:szCs w:val="22"/>
+          <w:vertAlign w:val="superscript"/>
+        </w:rPr>
+        <w:t>2</w:t>
+      </w:r>
+      <w:r>
+        <w:rPr>
+          <w:sz w:val="22"/>
+          <w:szCs w:val="22"/>
+        </w:rPr>
+        <w:t xml:space="preserve"> the </w:t>
+      </w:r>
+      <w:r>
+        <w:rPr>
+          <w:sz w:val="22"/>
+          <w:szCs w:val="22"/>
+        </w:rPr>
+        <w:t>motor</w:t>
+      </w:r>
+      <w:r>
+        <w:rPr>
+          <w:sz w:val="22"/>
+          <w:szCs w:val="22"/>
+        </w:rPr>
+        <w:t xml:space="preserve"> </w:t>
+      </w:r>
+      <w:r>
+        <w:rPr>
+          <w:sz w:val="22"/>
+          <w:szCs w:val="22"/>
+        </w:rPr>
+        <w:t>speeds observed in figure 2</w:t>
+      </w:r>
+      <w:r>
+        <w:rPr>
+          <w:sz w:val="22"/>
+          <w:szCs w:val="22"/>
+        </w:rPr>
+        <w:t xml:space="preserve"> are </w:t>
+      </w:r>
+      <w:r>
+        <w:rPr>
+          <w:sz w:val="22"/>
+          <w:szCs w:val="22"/>
+        </w:rPr>
+        <w:t>lower</w:t>
+      </w:r>
+      <w:r>
+        <w:rPr>
+          <w:sz w:val="22"/>
+          <w:szCs w:val="22"/>
+        </w:rPr>
+        <w:t xml:space="preserve"> because the motor and motor controller system is not ideal and owing to system power loss, experimental results should in fact </w:t>
+      </w:r>
+      <w:r>
+        <w:rPr>
+          <w:sz w:val="22"/>
+          <w:szCs w:val="22"/>
+        </w:rPr>
+        <w:t>produce</w:t>
+      </w:r>
+      <w:r>
+        <w:rPr>
+          <w:sz w:val="22"/>
+          <w:szCs w:val="22"/>
+        </w:rPr>
+        <w:t xml:space="preserve"> </w:t>
+      </w:r>
+      <w:r>
+        <w:rPr>
+          <w:sz w:val="22"/>
+          <w:szCs w:val="22"/>
+        </w:rPr>
+        <w:t>less</w:t>
+      </w:r>
+      <w:r>
+        <w:rPr>
+          <w:sz w:val="22"/>
+          <w:szCs w:val="22"/>
+        </w:rPr>
+        <w:t xml:space="preserve"> </w:t>
+      </w:r>
+      <w:r>
+        <w:rPr>
+          <w:sz w:val="22"/>
+          <w:szCs w:val="22"/>
+        </w:rPr>
+        <w:t>motor speed</w:t>
+      </w:r>
+      <w:r>
+        <w:rPr>
+          <w:sz w:val="22"/>
+          <w:szCs w:val="22"/>
+        </w:rPr>
+        <w:t xml:space="preserve"> than the ideal case.  </w:t>
+      </w:r>
+    </w:p>
+    <w:p>
+      <w:pPr>
+        <w:rPr>
+          <w:sz w:val="22"/>
+          <w:szCs w:val="22"/>
+        </w:rPr>
+      </w:pPr>
+    </w:p>
     <w:p>
       <w:pPr>
         <w:keepNext/>
@@ -587,7 +1052,6 @@
       <w:r>
         <w:rPr>
           <w:noProof/>
-          <w:lang w:eastAsia="ja-JP"/>
         </w:rPr>
         <w:drawing>
           <wp:inline distT="0" distB="0" distL="0" distR="0" wp14:anchorId="241F2D6F" wp14:editId="0F474C5F">
@@ -597,7 +1061,7 @@
             <wp:cNvGraphicFramePr/>
             <a:graphic xmlns:a="http://schemas.openxmlformats.org/drawingml/2006/main">
               <a:graphicData uri="http://schemas.openxmlformats.org/drawingml/2006/chart">
-                <c:chart xmlns:c="http://schemas.openxmlformats.org/drawingml/2006/chart" xmlns:r="http://schemas.openxmlformats.org/officeDocument/2006/relationships" r:id="rId7"/>
+                <c:chart xmlns:c="http://schemas.openxmlformats.org/drawingml/2006/chart" xmlns:r="http://schemas.openxmlformats.org/officeDocument/2006/relationships" r:id="rId8"/>
               </a:graphicData>
             </a:graphic>
           </wp:inline>
@@ -618,14 +1082,10 @@
         <w:t xml:space="preserve"> Constant Load Torque</w:t>
       </w:r>
     </w:p>
-    <w:p/>
     <w:p>
       <w:pPr>
-        <w:keepNext/>
+        <w:pStyle w:val="Heading1"/>
       </w:pPr>
-    </w:p>
-    <w:p/>
-    <w:p>
       <w:r>
         <w:t>Conclusion</w:t>
       </w:r>
@@ -642,34 +1102,94 @@
           <w:sz w:val="22"/>
           <w:szCs w:val="22"/>
         </w:rPr>
-        <w:t xml:space="preserve">When current is held constant, motor speed self-adjusts at a set load torque value to meet the power which the current is proportional to. This is also true for load torque when motor speed </w:t>
+        <w:t>When load torque is held constant, a set increase in motor speed results to an increase in supply current to maintain the given constant load torque</w:t>
       </w:r>
       <w:r>
         <w:rPr>
           <w:sz w:val="22"/>
           <w:szCs w:val="22"/>
         </w:rPr>
-        <w:lastRenderedPageBreak/>
-        <w:t xml:space="preserve">is set to a value for a given constant current. Therefore, the experimental results are consistent with the theoretical expectations, following a mathematical model of conservation of power. The hypothesis concerns addressed in the method section suggest the raw data set analyzed for this experiment is credible. </w:t>
+        <w:t>.</w:t>
+      </w:r>
+      <w:r>
+        <w:rPr>
+          <w:sz w:val="22"/>
+          <w:szCs w:val="22"/>
+        </w:rPr>
+        <w:t xml:space="preserve"> Also, with a set increase in supply current, motor speed increases to maintain the constant values of torque. Both these are linear relation between motor </w:t>
+      </w:r>
+      <w:proofErr w:type="gramStart"/>
+      <w:r>
+        <w:rPr>
+          <w:sz w:val="22"/>
+          <w:szCs w:val="22"/>
+        </w:rPr>
+        <w:t>speed</w:t>
+      </w:r>
+      <w:proofErr w:type="gramEnd"/>
+      <w:r>
+        <w:rPr>
+          <w:sz w:val="22"/>
+          <w:szCs w:val="22"/>
+        </w:rPr>
+        <w:t xml:space="preserve"> and supply current, consistent with theoretical expectation</w:t>
+      </w:r>
+      <w:r>
+        <w:rPr>
+          <w:sz w:val="22"/>
+          <w:szCs w:val="22"/>
+          <w:vertAlign w:val="superscript"/>
+        </w:rPr>
+        <w:t>2</w:t>
+      </w:r>
+      <w:r>
+        <w:rPr>
+          <w:sz w:val="22"/>
+          <w:szCs w:val="22"/>
+        </w:rPr>
+        <w:t>. Noted also is that the magnitude of supply current drawn is higher that theoretical expectation, while the motor speed is lower than the theoretical expectation because the motor and motor controller system is not ideal</w:t>
+      </w:r>
+      <w:r>
+        <w:rPr>
+          <w:sz w:val="22"/>
+          <w:szCs w:val="22"/>
+        </w:rPr>
+        <w:t>.</w:t>
+      </w:r>
+      <w:r>
+        <w:rPr>
+          <w:sz w:val="22"/>
+          <w:szCs w:val="22"/>
+        </w:rPr>
+        <w:t xml:space="preserve"> </w:t>
+      </w:r>
+      <w:r>
+        <w:rPr>
+          <w:sz w:val="22"/>
+          <w:szCs w:val="22"/>
+        </w:rPr>
+        <w:t>Therefore, the experimental results are consistent with the theoretical expectations, following a mathematical model of conservation of power. The hypothesis concerns addressed in the method section suggest the raw data set analyzed fo</w:t>
+      </w:r>
+      <w:r>
+        <w:rPr>
+          <w:sz w:val="22"/>
+          <w:szCs w:val="22"/>
+        </w:rPr>
+        <w:t xml:space="preserve">r this experiment is credible. </w:t>
       </w:r>
     </w:p>
     <w:p>
-      <w:bookmarkStart w:id="0" w:name="_GoBack"/>
-      <w:bookmarkEnd w:id="0"/>
-    </w:p>
-    <w:p>
+      <w:pPr>
+        <w:pStyle w:val="Heading1"/>
+      </w:pPr>
       <w:r>
+        <w:lastRenderedPageBreak/>
         <w:t>Appendix</w:t>
       </w:r>
     </w:p>
-    <w:p/>
     <w:p>
       <w:pPr>
-        <w:pStyle w:val="ListParagraph"/>
-        <w:numPr>
-          <w:ilvl w:val="0"/>
-          <w:numId w:val="2"/>
-        </w:numPr>
+        <w:pStyle w:val="Heading2"/>
       </w:pPr>
       <w:r>
         <w:t>Table 2 of constant values of load torque</w:t>
@@ -707,7 +1227,7 @@
       </w:tblGrid>
       <w:tr>
         <w:trPr>
-          <w:divId w:val="1975793019"/>
+          <w:divId w:val="2053459439"/>
           <w:trHeight w:val="315"/>
         </w:trPr>
         <w:tc>
@@ -796,10 +1316,29 @@
                 <w:szCs w:val="16"/>
                 <w:lang w:eastAsia="ja-JP"/>
               </w:rPr>
-              <w:t>Desired load torque (</w:t>
-            </w:r>
-            <w:proofErr w:type="spellStart"/>
-            <w:r>
+              <w:t>Desired load torque (ft-lb)</w:t>
+            </w:r>
+          </w:p>
+        </w:tc>
+        <w:tc>
+          <w:tcPr>
+            <w:tcW w:w="1035" w:type="dxa"/>
+            <w:tcBorders>
+              <w:top w:val="single" w:sz="8" w:space="0" w:color="auto"/>
+              <w:left w:val="nil"/>
+              <w:bottom w:val="single" w:sz="4" w:space="0" w:color="auto"/>
+              <w:right w:val="single" w:sz="4" w:space="0" w:color="auto"/>
+            </w:tcBorders>
+            <w:shd w:val="clear" w:color="auto" w:fill="auto"/>
+            <w:noWrap/>
+            <w:vAlign w:val="bottom"/>
+            <w:hideMark/>
+          </w:tcPr>
+          <w:p>
+            <w:pPr>
+              <w:widowControl/>
+              <w:spacing w:after="0" w:line="240" w:lineRule="auto"/>
+              <w:jc w:val="left"/>
               <w:rPr>
                 <w:rFonts w:ascii="Calibri" w:eastAsia="Times New Roman" w:hAnsi="Calibri" w:cs="Times New Roman"/>
                 <w:b/>
@@ -810,9 +1349,7 @@
                 <w:szCs w:val="16"/>
                 <w:lang w:eastAsia="ja-JP"/>
               </w:rPr>
-              <w:t>lb-ft</w:t>
-            </w:r>
-            <w:proofErr w:type="spellEnd"/>
+            </w:pPr>
             <w:r>
               <w:rPr>
                 <w:rFonts w:ascii="Calibri" w:eastAsia="Times New Roman" w:hAnsi="Calibri" w:cs="Times New Roman"/>
@@ -824,13 +1361,13 @@
                 <w:szCs w:val="16"/>
                 <w:lang w:eastAsia="ja-JP"/>
               </w:rPr>
-              <w:t>)</w:t>
-            </w:r>
-          </w:p>
-        </w:tc>
-        <w:tc>
-          <w:tcPr>
-            <w:tcW w:w="1035" w:type="dxa"/>
+              <w:t>Current (A)</w:t>
+            </w:r>
+          </w:p>
+        </w:tc>
+        <w:tc>
+          <w:tcPr>
+            <w:tcW w:w="1562" w:type="dxa"/>
             <w:tcBorders>
               <w:top w:val="single" w:sz="8" w:space="0" w:color="auto"/>
               <w:left w:val="nil"/>
@@ -869,18 +1406,18 @@
                 <w:szCs w:val="16"/>
                 <w:lang w:eastAsia="ja-JP"/>
               </w:rPr>
-              <w:t>Current (A)</w:t>
-            </w:r>
-          </w:p>
-        </w:tc>
-        <w:tc>
-          <w:tcPr>
-            <w:tcW w:w="1562" w:type="dxa"/>
+              <w:t>Motor speed (rpm)</w:t>
+            </w:r>
+          </w:p>
+        </w:tc>
+        <w:tc>
+          <w:tcPr>
+            <w:tcW w:w="2198" w:type="dxa"/>
             <w:tcBorders>
               <w:top w:val="single" w:sz="8" w:space="0" w:color="auto"/>
               <w:left w:val="nil"/>
               <w:bottom w:val="single" w:sz="4" w:space="0" w:color="auto"/>
-              <w:right w:val="single" w:sz="4" w:space="0" w:color="auto"/>
+              <w:right w:val="single" w:sz="8" w:space="0" w:color="auto"/>
             </w:tcBorders>
             <w:shd w:val="clear" w:color="auto" w:fill="auto"/>
             <w:noWrap/>
@@ -914,87 +1451,14 @@
                 <w:szCs w:val="16"/>
                 <w:lang w:eastAsia="ja-JP"/>
               </w:rPr>
-              <w:t>Motor speed (rpm)</w:t>
-            </w:r>
-          </w:p>
-        </w:tc>
-        <w:tc>
-          <w:tcPr>
-            <w:tcW w:w="2198" w:type="dxa"/>
-            <w:tcBorders>
-              <w:top w:val="single" w:sz="8" w:space="0" w:color="auto"/>
-              <w:left w:val="nil"/>
-              <w:bottom w:val="single" w:sz="4" w:space="0" w:color="auto"/>
-              <w:right w:val="single" w:sz="8" w:space="0" w:color="auto"/>
-            </w:tcBorders>
-            <w:shd w:val="clear" w:color="auto" w:fill="auto"/>
-            <w:noWrap/>
-            <w:vAlign w:val="bottom"/>
-            <w:hideMark/>
-          </w:tcPr>
-          <w:p>
-            <w:pPr>
-              <w:widowControl/>
-              <w:spacing w:after="0" w:line="240" w:lineRule="auto"/>
-              <w:jc w:val="left"/>
-              <w:rPr>
-                <w:rFonts w:ascii="Calibri" w:eastAsia="Times New Roman" w:hAnsi="Calibri" w:cs="Times New Roman"/>
-                <w:b/>
-                <w:bCs/>
-                <w:color w:val="000000"/>
-                <w:kern w:val="0"/>
-                <w:sz w:val="16"/>
-                <w:szCs w:val="16"/>
-                <w:lang w:eastAsia="ja-JP"/>
-              </w:rPr>
-            </w:pPr>
-            <w:r>
-              <w:rPr>
-                <w:rFonts w:ascii="Calibri" w:eastAsia="Times New Roman" w:hAnsi="Calibri" w:cs="Times New Roman"/>
-                <w:b/>
-                <w:bCs/>
-                <w:color w:val="000000"/>
-                <w:kern w:val="0"/>
-                <w:sz w:val="16"/>
-                <w:szCs w:val="16"/>
-                <w:lang w:eastAsia="ja-JP"/>
-              </w:rPr>
-              <w:t>Measured load torque (</w:t>
-            </w:r>
-            <w:proofErr w:type="spellStart"/>
-            <w:r>
-              <w:rPr>
-                <w:rFonts w:ascii="Calibri" w:eastAsia="Times New Roman" w:hAnsi="Calibri" w:cs="Times New Roman"/>
-                <w:b/>
-                <w:bCs/>
-                <w:color w:val="000000"/>
-                <w:kern w:val="0"/>
-                <w:sz w:val="16"/>
-                <w:szCs w:val="16"/>
-                <w:lang w:eastAsia="ja-JP"/>
-              </w:rPr>
-              <w:t>lb-ft</w:t>
-            </w:r>
-            <w:proofErr w:type="spellEnd"/>
-            <w:r>
-              <w:rPr>
-                <w:rFonts w:ascii="Calibri" w:eastAsia="Times New Roman" w:hAnsi="Calibri" w:cs="Times New Roman"/>
-                <w:b/>
-                <w:bCs/>
-                <w:color w:val="000000"/>
-                <w:kern w:val="0"/>
-                <w:sz w:val="16"/>
-                <w:szCs w:val="16"/>
-                <w:lang w:eastAsia="ja-JP"/>
-              </w:rPr>
-              <w:t>)</w:t>
+              <w:t>Measured load torque (ft-lb)</w:t>
             </w:r>
           </w:p>
         </w:tc>
       </w:tr>
       <w:tr>
         <w:trPr>
-          <w:divId w:val="1975793019"/>
+          <w:divId w:val="2053459439"/>
           <w:trHeight w:val="315"/>
         </w:trPr>
         <w:tc>
@@ -1205,7 +1669,7 @@
       </w:tr>
       <w:tr>
         <w:trPr>
-          <w:divId w:val="1975793019"/>
+          <w:divId w:val="2053459439"/>
           <w:trHeight w:val="315"/>
         </w:trPr>
         <w:tc>
@@ -1416,7 +1880,7 @@
       </w:tr>
       <w:tr>
         <w:trPr>
-          <w:divId w:val="1975793019"/>
+          <w:divId w:val="2053459439"/>
           <w:trHeight w:val="315"/>
         </w:trPr>
         <w:tc>
@@ -1627,7 +2091,7 @@
       </w:tr>
       <w:tr>
         <w:trPr>
-          <w:divId w:val="1975793019"/>
+          <w:divId w:val="2053459439"/>
           <w:trHeight w:val="315"/>
         </w:trPr>
         <w:tc>
@@ -1838,7 +2302,7 @@
       </w:tr>
       <w:tr>
         <w:trPr>
-          <w:divId w:val="1975793019"/>
+          <w:divId w:val="2053459439"/>
           <w:trHeight w:val="315"/>
         </w:trPr>
         <w:tc>
@@ -2049,7 +2513,7 @@
       </w:tr>
       <w:tr>
         <w:trPr>
-          <w:divId w:val="1975793019"/>
+          <w:divId w:val="2053459439"/>
           <w:trHeight w:val="315"/>
         </w:trPr>
         <w:tc>
@@ -2260,7 +2724,7 @@
       </w:tr>
       <w:tr>
         <w:trPr>
-          <w:divId w:val="1975793019"/>
+          <w:divId w:val="2053459439"/>
           <w:trHeight w:val="315"/>
         </w:trPr>
         <w:tc>
@@ -2471,7 +2935,7 @@
       </w:tr>
       <w:tr>
         <w:trPr>
-          <w:divId w:val="1975793019"/>
+          <w:divId w:val="2053459439"/>
           <w:trHeight w:val="315"/>
         </w:trPr>
         <w:tc>
@@ -2682,7 +3146,7 @@
       </w:tr>
       <w:tr>
         <w:trPr>
-          <w:divId w:val="1975793019"/>
+          <w:divId w:val="2053459439"/>
           <w:trHeight w:val="315"/>
         </w:trPr>
         <w:tc>
@@ -2893,7 +3357,7 @@
       </w:tr>
       <w:tr>
         <w:trPr>
-          <w:divId w:val="1975793019"/>
+          <w:divId w:val="2053459439"/>
           <w:trHeight w:val="315"/>
         </w:trPr>
         <w:tc>
@@ -3104,7 +3568,7 @@
       </w:tr>
       <w:tr>
         <w:trPr>
-          <w:divId w:val="1975793019"/>
+          <w:divId w:val="2053459439"/>
           <w:trHeight w:val="315"/>
         </w:trPr>
         <w:tc>
@@ -3315,7 +3779,7 @@
       </w:tr>
       <w:tr>
         <w:trPr>
-          <w:divId w:val="1975793019"/>
+          <w:divId w:val="2053459439"/>
           <w:trHeight w:val="315"/>
         </w:trPr>
         <w:tc>
@@ -3526,7 +3990,7 @@
       </w:tr>
       <w:tr>
         <w:trPr>
-          <w:divId w:val="1975793019"/>
+          <w:divId w:val="2053459439"/>
           <w:trHeight w:val="315"/>
         </w:trPr>
         <w:tc>
@@ -3737,7 +4201,7 @@
       </w:tr>
       <w:tr>
         <w:trPr>
-          <w:divId w:val="1975793019"/>
+          <w:divId w:val="2053459439"/>
           <w:trHeight w:val="315"/>
         </w:trPr>
         <w:tc>
@@ -3948,7 +4412,7 @@
       </w:tr>
       <w:tr>
         <w:trPr>
-          <w:divId w:val="1975793019"/>
+          <w:divId w:val="2053459439"/>
           <w:trHeight w:val="315"/>
         </w:trPr>
         <w:tc>
@@ -4159,7 +4623,7 @@
       </w:tr>
       <w:tr>
         <w:trPr>
-          <w:divId w:val="1975793019"/>
+          <w:divId w:val="2053459439"/>
           <w:trHeight w:val="315"/>
         </w:trPr>
         <w:tc>
@@ -4370,7 +4834,7 @@
       </w:tr>
       <w:tr>
         <w:trPr>
-          <w:divId w:val="1975793019"/>
+          <w:divId w:val="2053459439"/>
           <w:trHeight w:val="315"/>
         </w:trPr>
         <w:tc>
@@ -4581,7 +5045,7 @@
       </w:tr>
       <w:tr>
         <w:trPr>
-          <w:divId w:val="1975793019"/>
+          <w:divId w:val="2053459439"/>
           <w:trHeight w:val="315"/>
         </w:trPr>
         <w:tc>
@@ -4792,7 +5256,7 @@
       </w:tr>
       <w:tr>
         <w:trPr>
-          <w:divId w:val="1975793019"/>
+          <w:divId w:val="2053459439"/>
           <w:trHeight w:val="315"/>
         </w:trPr>
         <w:tc>
@@ -5003,7 +5467,7 @@
       </w:tr>
       <w:tr>
         <w:trPr>
-          <w:divId w:val="1975793019"/>
+          <w:divId w:val="2053459439"/>
           <w:trHeight w:val="315"/>
         </w:trPr>
         <w:tc>
@@ -5214,7 +5678,7 @@
       </w:tr>
       <w:tr>
         <w:trPr>
-          <w:divId w:val="1975793019"/>
+          <w:divId w:val="2053459439"/>
           <w:trHeight w:val="315"/>
         </w:trPr>
         <w:tc>
@@ -5425,7 +5889,7 @@
       </w:tr>
       <w:tr>
         <w:trPr>
-          <w:divId w:val="1975793019"/>
+          <w:divId w:val="2053459439"/>
           <w:trHeight w:val="315"/>
         </w:trPr>
         <w:tc>
@@ -5636,7 +6100,7 @@
       </w:tr>
       <w:tr>
         <w:trPr>
-          <w:divId w:val="1975793019"/>
+          <w:divId w:val="2053459439"/>
           <w:trHeight w:val="315"/>
         </w:trPr>
         <w:tc>
@@ -5847,7 +6311,7 @@
       </w:tr>
       <w:tr>
         <w:trPr>
-          <w:divId w:val="1975793019"/>
+          <w:divId w:val="2053459439"/>
           <w:trHeight w:val="315"/>
         </w:trPr>
         <w:tc>
@@ -6058,7 +6522,7 @@
       </w:tr>
       <w:tr>
         <w:trPr>
-          <w:divId w:val="1975793019"/>
+          <w:divId w:val="2053459439"/>
           <w:trHeight w:val="315"/>
         </w:trPr>
         <w:tc>
@@ -6269,7 +6733,7 @@
       </w:tr>
       <w:tr>
         <w:trPr>
-          <w:divId w:val="1975793019"/>
+          <w:divId w:val="2053459439"/>
           <w:trHeight w:val="315"/>
         </w:trPr>
         <w:tc>
@@ -6480,7 +6944,7 @@
       </w:tr>
       <w:tr>
         <w:trPr>
-          <w:divId w:val="1975793019"/>
+          <w:divId w:val="2053459439"/>
           <w:trHeight w:val="315"/>
         </w:trPr>
         <w:tc>
@@ -6691,7 +7155,7 @@
       </w:tr>
       <w:tr>
         <w:trPr>
-          <w:divId w:val="1975793019"/>
+          <w:divId w:val="2053459439"/>
           <w:trHeight w:val="315"/>
         </w:trPr>
         <w:tc>
@@ -6902,7 +7366,7 @@
       </w:tr>
       <w:tr>
         <w:trPr>
-          <w:divId w:val="1975793019"/>
+          <w:divId w:val="2053459439"/>
           <w:trHeight w:val="315"/>
         </w:trPr>
         <w:tc>
@@ -7113,7 +7577,7 @@
       </w:tr>
       <w:tr>
         <w:trPr>
-          <w:divId w:val="1975793019"/>
+          <w:divId w:val="2053459439"/>
           <w:trHeight w:val="315"/>
         </w:trPr>
         <w:tc>
@@ -7324,7 +7788,7 @@
       </w:tr>
       <w:tr>
         <w:trPr>
-          <w:divId w:val="1975793019"/>
+          <w:divId w:val="2053459439"/>
           <w:trHeight w:val="315"/>
         </w:trPr>
         <w:tc>
@@ -7535,7 +7999,7 @@
       </w:tr>
       <w:tr>
         <w:trPr>
-          <w:divId w:val="1975793019"/>
+          <w:divId w:val="2053459439"/>
           <w:trHeight w:val="315"/>
         </w:trPr>
         <w:tc>
@@ -7575,7 +8039,6 @@
                 <w:szCs w:val="16"/>
                 <w:lang w:eastAsia="ja-JP"/>
               </w:rPr>
-              <w:lastRenderedPageBreak/>
               <w:t>15</w:t>
             </w:r>
           </w:p>
@@ -7747,7 +8210,7 @@
       </w:tr>
       <w:tr>
         <w:trPr>
-          <w:divId w:val="1975793019"/>
+          <w:divId w:val="2053459439"/>
           <w:trHeight w:val="315"/>
         </w:trPr>
         <w:tc>
@@ -7958,7 +8421,7 @@
       </w:tr>
       <w:tr>
         <w:trPr>
-          <w:divId w:val="1975793019"/>
+          <w:divId w:val="2053459439"/>
           <w:trHeight w:val="315"/>
         </w:trPr>
         <w:tc>
@@ -8169,7 +8632,7 @@
       </w:tr>
       <w:tr>
         <w:trPr>
-          <w:divId w:val="1975793019"/>
+          <w:divId w:val="2053459439"/>
           <w:trHeight w:val="315"/>
         </w:trPr>
         <w:tc>
@@ -8380,7 +8843,7 @@
       </w:tr>
       <w:tr>
         <w:trPr>
-          <w:divId w:val="1975793019"/>
+          <w:divId w:val="2053459439"/>
           <w:trHeight w:val="315"/>
         </w:trPr>
         <w:tc>
@@ -8591,7 +9054,7 @@
       </w:tr>
       <w:tr>
         <w:trPr>
-          <w:divId w:val="1975793019"/>
+          <w:divId w:val="2053459439"/>
           <w:trHeight w:val="315"/>
         </w:trPr>
         <w:tc>
@@ -8802,7 +9265,7 @@
       </w:tr>
       <w:tr>
         <w:trPr>
-          <w:divId w:val="1975793019"/>
+          <w:divId w:val="2053459439"/>
           <w:trHeight w:val="315"/>
         </w:trPr>
         <w:tc>
@@ -8842,6 +9305,7 @@
                 <w:szCs w:val="16"/>
                 <w:lang w:eastAsia="ja-JP"/>
               </w:rPr>
+              <w:lastRenderedPageBreak/>
               <w:t>54</w:t>
             </w:r>
           </w:p>
@@ -9013,7 +9477,7 @@
       </w:tr>
       <w:tr>
         <w:trPr>
-          <w:divId w:val="1975793019"/>
+          <w:divId w:val="2053459439"/>
           <w:trHeight w:val="315"/>
         </w:trPr>
         <w:tc>
@@ -9224,7 +9688,7 @@
       </w:tr>
       <w:tr>
         <w:trPr>
-          <w:divId w:val="1975793019"/>
+          <w:divId w:val="2053459439"/>
           <w:trHeight w:val="315"/>
         </w:trPr>
         <w:tc>
@@ -9435,7 +9899,7 @@
       </w:tr>
       <w:tr>
         <w:trPr>
-          <w:divId w:val="1975793019"/>
+          <w:divId w:val="2053459439"/>
           <w:trHeight w:val="315"/>
         </w:trPr>
         <w:tc>
@@ -9646,7 +10110,7 @@
       </w:tr>
       <w:tr>
         <w:trPr>
-          <w:divId w:val="1975793019"/>
+          <w:divId w:val="2053459439"/>
           <w:trHeight w:val="315"/>
         </w:trPr>
         <w:tc>
@@ -9857,7 +10321,7 @@
       </w:tr>
       <w:tr>
         <w:trPr>
-          <w:divId w:val="1975793019"/>
+          <w:divId w:val="2053459439"/>
           <w:trHeight w:val="315"/>
         </w:trPr>
         <w:tc>
@@ -10068,7 +10532,7 @@
       </w:tr>
       <w:tr>
         <w:trPr>
-          <w:divId w:val="1975793019"/>
+          <w:divId w:val="2053459439"/>
           <w:trHeight w:val="315"/>
         </w:trPr>
         <w:tc>
@@ -10279,7 +10743,7 @@
       </w:tr>
       <w:tr>
         <w:trPr>
-          <w:divId w:val="1975793019"/>
+          <w:divId w:val="2053459439"/>
           <w:trHeight w:val="315"/>
         </w:trPr>
         <w:tc>
@@ -10490,7 +10954,7 @@
       </w:tr>
       <w:tr>
         <w:trPr>
-          <w:divId w:val="1975793019"/>
+          <w:divId w:val="2053459439"/>
           <w:trHeight w:val="315"/>
         </w:trPr>
         <w:tc>
@@ -10701,7 +11165,7 @@
       </w:tr>
       <w:tr>
         <w:trPr>
-          <w:divId w:val="1975793019"/>
+          <w:divId w:val="2053459439"/>
           <w:trHeight w:val="315"/>
         </w:trPr>
         <w:tc>
@@ -10912,7 +11376,7 @@
       </w:tr>
       <w:tr>
         <w:trPr>
-          <w:divId w:val="1975793019"/>
+          <w:divId w:val="2053459439"/>
           <w:trHeight w:val="315"/>
         </w:trPr>
         <w:tc>
@@ -11123,7 +11587,7 @@
       </w:tr>
       <w:tr>
         <w:trPr>
-          <w:divId w:val="1975793019"/>
+          <w:divId w:val="2053459439"/>
           <w:trHeight w:val="315"/>
         </w:trPr>
         <w:tc>
@@ -11334,7 +11798,7 @@
       </w:tr>
       <w:tr>
         <w:trPr>
-          <w:divId w:val="1975793019"/>
+          <w:divId w:val="2053459439"/>
           <w:trHeight w:val="315"/>
         </w:trPr>
         <w:tc>
@@ -11545,7 +12009,7 @@
       </w:tr>
       <w:tr>
         <w:trPr>
-          <w:divId w:val="1975793019"/>
+          <w:divId w:val="2053459439"/>
           <w:trHeight w:val="315"/>
         </w:trPr>
         <w:tc>
@@ -11756,7 +12220,7 @@
       </w:tr>
       <w:tr>
         <w:trPr>
-          <w:divId w:val="1975793019"/>
+          <w:divId w:val="2053459439"/>
           <w:trHeight w:val="315"/>
         </w:trPr>
         <w:tc>
@@ -11967,7 +12431,7 @@
       </w:tr>
       <w:tr>
         <w:trPr>
-          <w:divId w:val="1975793019"/>
+          <w:divId w:val="2053459439"/>
           <w:trHeight w:val="315"/>
         </w:trPr>
         <w:tc>
@@ -12178,7 +12642,7 @@
       </w:tr>
       <w:tr>
         <w:trPr>
-          <w:divId w:val="1975793019"/>
+          <w:divId w:val="2053459439"/>
           <w:trHeight w:val="315"/>
         </w:trPr>
         <w:tc>
@@ -12389,7 +12853,7 @@
       </w:tr>
       <w:tr>
         <w:trPr>
-          <w:divId w:val="1975793019"/>
+          <w:divId w:val="2053459439"/>
           <w:trHeight w:val="315"/>
         </w:trPr>
         <w:tc>
@@ -12600,7 +13064,7 @@
       </w:tr>
       <w:tr>
         <w:trPr>
-          <w:divId w:val="1975793019"/>
+          <w:divId w:val="2053459439"/>
           <w:trHeight w:val="315"/>
         </w:trPr>
         <w:tc>
@@ -12811,7 +13275,7 @@
       </w:tr>
       <w:tr>
         <w:trPr>
-          <w:divId w:val="1975793019"/>
+          <w:divId w:val="2053459439"/>
           <w:trHeight w:val="315"/>
         </w:trPr>
         <w:tc>
@@ -13022,7 +13486,7 @@
       </w:tr>
       <w:tr>
         <w:trPr>
-          <w:divId w:val="1975793019"/>
+          <w:divId w:val="2053459439"/>
           <w:trHeight w:val="315"/>
         </w:trPr>
         <w:tc>
@@ -13233,7 +13697,7 @@
       </w:tr>
       <w:tr>
         <w:trPr>
-          <w:divId w:val="1975793019"/>
+          <w:divId w:val="2053459439"/>
           <w:trHeight w:val="315"/>
         </w:trPr>
         <w:tc>
@@ -13444,7 +13908,7 @@
       </w:tr>
       <w:tr>
         <w:trPr>
-          <w:divId w:val="1975793019"/>
+          <w:divId w:val="2053459439"/>
           <w:trHeight w:val="315"/>
         </w:trPr>
         <w:tc>
@@ -13655,7 +14119,7 @@
       </w:tr>
       <w:tr>
         <w:trPr>
-          <w:divId w:val="1975793019"/>
+          <w:divId w:val="2053459439"/>
           <w:trHeight w:val="315"/>
         </w:trPr>
         <w:tc>
@@ -13866,7 +14330,7 @@
       </w:tr>
       <w:tr>
         <w:trPr>
-          <w:divId w:val="1975793019"/>
+          <w:divId w:val="2053459439"/>
           <w:trHeight w:val="315"/>
         </w:trPr>
         <w:tc>
@@ -14077,7 +14541,7 @@
       </w:tr>
       <w:tr>
         <w:trPr>
-          <w:divId w:val="1975793019"/>
+          <w:divId w:val="2053459439"/>
           <w:trHeight w:val="315"/>
         </w:trPr>
         <w:tc>
@@ -14288,7 +14752,7 @@
       </w:tr>
       <w:tr>
         <w:trPr>
-          <w:divId w:val="1975793019"/>
+          <w:divId w:val="2053459439"/>
           <w:trHeight w:val="315"/>
         </w:trPr>
         <w:tc>
@@ -14499,7 +14963,7 @@
       </w:tr>
       <w:tr>
         <w:trPr>
-          <w:divId w:val="1975793019"/>
+          <w:divId w:val="2053459439"/>
           <w:trHeight w:val="315"/>
         </w:trPr>
         <w:tc>
@@ -14710,7 +15174,7 @@
       </w:tr>
       <w:tr>
         <w:trPr>
-          <w:divId w:val="1975793019"/>
+          <w:divId w:val="2053459439"/>
           <w:trHeight w:val="315"/>
         </w:trPr>
         <w:tc>
@@ -14921,7 +15385,7 @@
       </w:tr>
       <w:tr>
         <w:trPr>
-          <w:divId w:val="1975793019"/>
+          <w:divId w:val="2053459439"/>
           <w:trHeight w:val="315"/>
         </w:trPr>
         <w:tc>
@@ -15132,7 +15596,7 @@
       </w:tr>
       <w:tr>
         <w:trPr>
-          <w:divId w:val="1975793019"/>
+          <w:divId w:val="2053459439"/>
           <w:trHeight w:val="315"/>
         </w:trPr>
         <w:tc>
@@ -15343,7 +15807,7 @@
       </w:tr>
       <w:tr>
         <w:trPr>
-          <w:divId w:val="1975793019"/>
+          <w:divId w:val="2053459439"/>
           <w:trHeight w:val="315"/>
         </w:trPr>
         <w:tc>
@@ -15554,7 +16018,7 @@
       </w:tr>
       <w:tr>
         <w:trPr>
-          <w:divId w:val="1975793019"/>
+          <w:divId w:val="2053459439"/>
           <w:trHeight w:val="315"/>
         </w:trPr>
         <w:tc>
@@ -15765,7 +16229,7 @@
       </w:tr>
       <w:tr>
         <w:trPr>
-          <w:divId w:val="1975793019"/>
+          <w:divId w:val="2053459439"/>
           <w:trHeight w:val="315"/>
         </w:trPr>
         <w:tc>
@@ -15976,7 +16440,7 @@
       </w:tr>
       <w:tr>
         <w:trPr>
-          <w:divId w:val="1975793019"/>
+          <w:divId w:val="2053459439"/>
           <w:trHeight w:val="315"/>
         </w:trPr>
         <w:tc>
@@ -16187,7 +16651,7 @@
       </w:tr>
       <w:tr>
         <w:trPr>
-          <w:divId w:val="1975793019"/>
+          <w:divId w:val="2053459439"/>
           <w:trHeight w:val="315"/>
         </w:trPr>
         <w:tc>
@@ -16398,7 +16862,7 @@
       </w:tr>
       <w:tr>
         <w:trPr>
-          <w:divId w:val="1975793019"/>
+          <w:divId w:val="2053459439"/>
           <w:trHeight w:val="315"/>
         </w:trPr>
         <w:tc>
@@ -16438,7 +16902,6 @@
                 <w:szCs w:val="16"/>
                 <w:lang w:eastAsia="ja-JP"/>
               </w:rPr>
-              <w:lastRenderedPageBreak/>
               <w:t>15</w:t>
             </w:r>
           </w:p>
@@ -16610,7 +17073,7 @@
       </w:tr>
       <w:tr>
         <w:trPr>
-          <w:divId w:val="1975793019"/>
+          <w:divId w:val="2053459439"/>
           <w:trHeight w:val="315"/>
         </w:trPr>
         <w:tc>
@@ -16821,7 +17284,7 @@
       </w:tr>
       <w:tr>
         <w:trPr>
-          <w:divId w:val="1975793019"/>
+          <w:divId w:val="2053459439"/>
           <w:trHeight w:val="315"/>
         </w:trPr>
         <w:tc>
@@ -17032,7 +17495,7 @@
       </w:tr>
       <w:tr>
         <w:trPr>
-          <w:divId w:val="1975793019"/>
+          <w:divId w:val="2053459439"/>
           <w:trHeight w:val="315"/>
         </w:trPr>
         <w:tc>
@@ -17243,7 +17706,7 @@
       </w:tr>
       <w:tr>
         <w:trPr>
-          <w:divId w:val="1975793019"/>
+          <w:divId w:val="2053459439"/>
           <w:trHeight w:val="315"/>
         </w:trPr>
         <w:tc>
@@ -17454,7 +17917,7 @@
       </w:tr>
       <w:tr>
         <w:trPr>
-          <w:divId w:val="1975793019"/>
+          <w:divId w:val="2053459439"/>
           <w:trHeight w:val="315"/>
         </w:trPr>
         <w:tc>
@@ -17665,7 +18128,7 @@
       </w:tr>
       <w:tr>
         <w:trPr>
-          <w:divId w:val="1975793019"/>
+          <w:divId w:val="2053459439"/>
           <w:trHeight w:val="315"/>
         </w:trPr>
         <w:tc>
@@ -17705,6 +18168,7 @@
                 <w:szCs w:val="16"/>
                 <w:lang w:eastAsia="ja-JP"/>
               </w:rPr>
+              <w:lastRenderedPageBreak/>
               <w:t>54</w:t>
             </w:r>
           </w:p>
@@ -17876,7 +18340,7 @@
       </w:tr>
       <w:tr>
         <w:trPr>
-          <w:divId w:val="1975793019"/>
+          <w:divId w:val="2053459439"/>
           <w:trHeight w:val="315"/>
         </w:trPr>
         <w:tc>
@@ -18087,7 +18551,7 @@
       </w:tr>
       <w:tr>
         <w:trPr>
-          <w:divId w:val="1975793019"/>
+          <w:divId w:val="2053459439"/>
           <w:trHeight w:val="315"/>
         </w:trPr>
         <w:tc>
@@ -18298,7 +18762,7 @@
       </w:tr>
       <w:tr>
         <w:trPr>
-          <w:divId w:val="1975793019"/>
+          <w:divId w:val="2053459439"/>
           <w:trHeight w:val="315"/>
         </w:trPr>
         <w:tc>
@@ -18509,7 +18973,7 @@
       </w:tr>
       <w:tr>
         <w:trPr>
-          <w:divId w:val="1975793019"/>
+          <w:divId w:val="2053459439"/>
           <w:trHeight w:val="315"/>
         </w:trPr>
         <w:tc>
@@ -18720,7 +19184,7 @@
       </w:tr>
       <w:tr>
         <w:trPr>
-          <w:divId w:val="1975793019"/>
+          <w:divId w:val="2053459439"/>
           <w:trHeight w:val="315"/>
         </w:trPr>
         <w:tc>
@@ -18931,7 +19395,7 @@
       </w:tr>
       <w:tr>
         <w:trPr>
-          <w:divId w:val="1975793019"/>
+          <w:divId w:val="2053459439"/>
           <w:trHeight w:val="315"/>
         </w:trPr>
         <w:tc>
@@ -19142,7 +19606,7 @@
       </w:tr>
       <w:tr>
         <w:trPr>
-          <w:divId w:val="1975793019"/>
+          <w:divId w:val="2053459439"/>
           <w:trHeight w:val="315"/>
         </w:trPr>
         <w:tc>
@@ -19353,7 +19817,7 @@
       </w:tr>
       <w:tr>
         <w:trPr>
-          <w:divId w:val="1975793019"/>
+          <w:divId w:val="2053459439"/>
           <w:trHeight w:val="315"/>
         </w:trPr>
         <w:tc>
@@ -19564,7 +20028,7 @@
       </w:tr>
       <w:tr>
         <w:trPr>
-          <w:divId w:val="1975793019"/>
+          <w:divId w:val="2053459439"/>
           <w:trHeight w:val="315"/>
         </w:trPr>
         <w:tc>
@@ -19775,7 +20239,7 @@
       </w:tr>
       <w:tr>
         <w:trPr>
-          <w:divId w:val="1975793019"/>
+          <w:divId w:val="2053459439"/>
           <w:trHeight w:val="315"/>
         </w:trPr>
         <w:tc>
@@ -19986,7 +20450,7 @@
       </w:tr>
       <w:tr>
         <w:trPr>
-          <w:divId w:val="1975793019"/>
+          <w:divId w:val="2053459439"/>
           <w:trHeight w:val="315"/>
         </w:trPr>
         <w:tc>
@@ -20197,7 +20661,7 @@
       </w:tr>
       <w:tr>
         <w:trPr>
-          <w:divId w:val="1975793019"/>
+          <w:divId w:val="2053459439"/>
           <w:trHeight w:val="315"/>
         </w:trPr>
         <w:tc>
@@ -20408,7 +20872,7 @@
       </w:tr>
       <w:tr>
         <w:trPr>
-          <w:divId w:val="1975793019"/>
+          <w:divId w:val="2053459439"/>
           <w:trHeight w:val="315"/>
         </w:trPr>
         <w:tc>
@@ -20619,7 +21083,7 @@
       </w:tr>
       <w:tr>
         <w:trPr>
-          <w:divId w:val="1975793019"/>
+          <w:divId w:val="2053459439"/>
           <w:trHeight w:val="315"/>
         </w:trPr>
         <w:tc>
@@ -20830,7 +21294,7 @@
       </w:tr>
       <w:tr>
         <w:trPr>
-          <w:divId w:val="1975793019"/>
+          <w:divId w:val="2053459439"/>
           <w:trHeight w:val="315"/>
         </w:trPr>
         <w:tc>
@@ -21041,7 +21505,7 @@
       </w:tr>
       <w:tr>
         <w:trPr>
-          <w:divId w:val="1975793019"/>
+          <w:divId w:val="2053459439"/>
           <w:trHeight w:val="315"/>
         </w:trPr>
         <w:tc>
@@ -21252,7 +21716,7 @@
       </w:tr>
       <w:tr>
         <w:trPr>
-          <w:divId w:val="1975793019"/>
+          <w:divId w:val="2053459439"/>
           <w:trHeight w:val="315"/>
         </w:trPr>
         <w:tc>
@@ -21463,7 +21927,7 @@
       </w:tr>
       <w:tr>
         <w:trPr>
-          <w:divId w:val="1975793019"/>
+          <w:divId w:val="2053459439"/>
           <w:trHeight w:val="315"/>
         </w:trPr>
         <w:tc>
@@ -21674,7 +22138,7 @@
       </w:tr>
       <w:tr>
         <w:trPr>
-          <w:divId w:val="1975793019"/>
+          <w:divId w:val="2053459439"/>
           <w:trHeight w:val="315"/>
         </w:trPr>
         <w:tc>
@@ -21885,7 +22349,7 @@
       </w:tr>
       <w:tr>
         <w:trPr>
-          <w:divId w:val="1975793019"/>
+          <w:divId w:val="2053459439"/>
           <w:trHeight w:val="315"/>
         </w:trPr>
         <w:tc>
@@ -22096,7 +22560,7 @@
       </w:tr>
       <w:tr>
         <w:trPr>
-          <w:divId w:val="1975793019"/>
+          <w:divId w:val="2053459439"/>
           <w:trHeight w:val="315"/>
         </w:trPr>
         <w:tc>
@@ -22307,7 +22771,7 @@
       </w:tr>
       <w:tr>
         <w:trPr>
-          <w:divId w:val="1975793019"/>
+          <w:divId w:val="2053459439"/>
           <w:trHeight w:val="315"/>
         </w:trPr>
         <w:tc>
@@ -22518,7 +22982,7 @@
       </w:tr>
       <w:tr>
         <w:trPr>
-          <w:divId w:val="1975793019"/>
+          <w:divId w:val="2053459439"/>
           <w:trHeight w:val="315"/>
         </w:trPr>
         <w:tc>
@@ -22729,7 +23193,7 @@
       </w:tr>
       <w:tr>
         <w:trPr>
-          <w:divId w:val="1975793019"/>
+          <w:divId w:val="2053459439"/>
           <w:trHeight w:val="315"/>
         </w:trPr>
         <w:tc>
@@ -22940,7 +23404,7 @@
       </w:tr>
       <w:tr>
         <w:trPr>
-          <w:divId w:val="1975793019"/>
+          <w:divId w:val="2053459439"/>
           <w:trHeight w:val="315"/>
         </w:trPr>
         <w:tc>
@@ -23151,7 +23615,7 @@
       </w:tr>
       <w:tr>
         <w:trPr>
-          <w:divId w:val="1975793019"/>
+          <w:divId w:val="2053459439"/>
           <w:trHeight w:val="315"/>
         </w:trPr>
         <w:tc>
@@ -23362,7 +23826,7 @@
       </w:tr>
       <w:tr>
         <w:trPr>
-          <w:divId w:val="1975793019"/>
+          <w:divId w:val="2053459439"/>
           <w:trHeight w:val="315"/>
         </w:trPr>
         <w:tc>
@@ -23573,7 +24037,7 @@
       </w:tr>
       <w:tr>
         <w:trPr>
-          <w:divId w:val="1975793019"/>
+          <w:divId w:val="2053459439"/>
           <w:trHeight w:val="315"/>
         </w:trPr>
         <w:tc>
@@ -23784,7 +24248,7 @@
       </w:tr>
       <w:tr>
         <w:trPr>
-          <w:divId w:val="1975793019"/>
+          <w:divId w:val="2053459439"/>
           <w:trHeight w:val="315"/>
         </w:trPr>
         <w:tc>
@@ -23995,7 +24459,7 @@
       </w:tr>
       <w:tr>
         <w:trPr>
-          <w:divId w:val="1975793019"/>
+          <w:divId w:val="2053459439"/>
           <w:trHeight w:val="315"/>
         </w:trPr>
         <w:tc>
@@ -24206,7 +24670,7 @@
       </w:tr>
       <w:tr>
         <w:trPr>
-          <w:divId w:val="1975793019"/>
+          <w:divId w:val="2053459439"/>
           <w:trHeight w:val="315"/>
         </w:trPr>
         <w:tc>
@@ -24417,7 +24881,7 @@
       </w:tr>
       <w:tr>
         <w:trPr>
-          <w:divId w:val="1975793019"/>
+          <w:divId w:val="2053459439"/>
           <w:trHeight w:val="315"/>
         </w:trPr>
         <w:tc>
@@ -24628,7 +25092,7 @@
       </w:tr>
       <w:tr>
         <w:trPr>
-          <w:divId w:val="1975793019"/>
+          <w:divId w:val="2053459439"/>
           <w:trHeight w:val="315"/>
         </w:trPr>
         <w:tc>
@@ -24839,7 +25303,7 @@
       </w:tr>
       <w:tr>
         <w:trPr>
-          <w:divId w:val="1975793019"/>
+          <w:divId w:val="2053459439"/>
           <w:trHeight w:val="315"/>
         </w:trPr>
         <w:tc>
@@ -25050,7 +25514,7 @@
       </w:tr>
       <w:tr>
         <w:trPr>
-          <w:divId w:val="1975793019"/>
+          <w:divId w:val="2053459439"/>
           <w:trHeight w:val="315"/>
         </w:trPr>
         <w:tc>
@@ -25261,7 +25725,7 @@
       </w:tr>
       <w:tr>
         <w:trPr>
-          <w:divId w:val="1975793019"/>
+          <w:divId w:val="2053459439"/>
           <w:trHeight w:val="315"/>
         </w:trPr>
         <w:tc>
@@ -25301,7 +25765,6 @@
                 <w:szCs w:val="16"/>
                 <w:lang w:eastAsia="ja-JP"/>
               </w:rPr>
-              <w:lastRenderedPageBreak/>
               <w:t>15</w:t>
             </w:r>
           </w:p>
@@ -25473,7 +25936,7 @@
       </w:tr>
       <w:tr>
         <w:trPr>
-          <w:divId w:val="1975793019"/>
+          <w:divId w:val="2053459439"/>
           <w:trHeight w:val="315"/>
         </w:trPr>
         <w:tc>
@@ -25684,7 +26147,7 @@
       </w:tr>
       <w:tr>
         <w:trPr>
-          <w:divId w:val="1975793019"/>
+          <w:divId w:val="2053459439"/>
           <w:trHeight w:val="315"/>
         </w:trPr>
         <w:tc>
@@ -25895,7 +26358,7 @@
       </w:tr>
       <w:tr>
         <w:trPr>
-          <w:divId w:val="1975793019"/>
+          <w:divId w:val="2053459439"/>
           <w:trHeight w:val="315"/>
         </w:trPr>
         <w:tc>
@@ -26106,7 +26569,7 @@
       </w:tr>
       <w:tr>
         <w:trPr>
-          <w:divId w:val="1975793019"/>
+          <w:divId w:val="2053459439"/>
           <w:trHeight w:val="315"/>
         </w:trPr>
         <w:tc>
@@ -26317,7 +26780,7 @@
       </w:tr>
       <w:tr>
         <w:trPr>
-          <w:divId w:val="1975793019"/>
+          <w:divId w:val="2053459439"/>
           <w:trHeight w:val="315"/>
         </w:trPr>
         <w:tc>
@@ -26528,7 +26991,7 @@
       </w:tr>
       <w:tr>
         <w:trPr>
-          <w:divId w:val="1975793019"/>
+          <w:divId w:val="2053459439"/>
           <w:trHeight w:val="315"/>
         </w:trPr>
         <w:tc>
@@ -26568,6 +27031,7 @@
                 <w:szCs w:val="16"/>
                 <w:lang w:eastAsia="ja-JP"/>
               </w:rPr>
+              <w:lastRenderedPageBreak/>
               <w:t>54</w:t>
             </w:r>
           </w:p>
@@ -26739,7 +27203,7 @@
       </w:tr>
       <w:tr>
         <w:trPr>
-          <w:divId w:val="1975793019"/>
+          <w:divId w:val="2053459439"/>
           <w:trHeight w:val="315"/>
         </w:trPr>
         <w:tc>
@@ -26950,7 +27414,7 @@
       </w:tr>
       <w:tr>
         <w:trPr>
-          <w:divId w:val="1975793019"/>
+          <w:divId w:val="2053459439"/>
           <w:trHeight w:val="315"/>
         </w:trPr>
         <w:tc>
@@ -27161,7 +27625,7 @@
       </w:tr>
       <w:tr>
         <w:trPr>
-          <w:divId w:val="1975793019"/>
+          <w:divId w:val="2053459439"/>
           <w:trHeight w:val="315"/>
         </w:trPr>
         <w:tc>
@@ -27372,7 +27836,7 @@
       </w:tr>
       <w:tr>
         <w:trPr>
-          <w:divId w:val="1975793019"/>
+          <w:divId w:val="2053459439"/>
           <w:trHeight w:val="330"/>
         </w:trPr>
         <w:tc>
@@ -27588,6 +28052,9 @@
       </w:r>
     </w:p>
     <w:p>
+      <w:pPr>
+        <w:pStyle w:val="Heading1"/>
+      </w:pPr>
       <w:r>
         <w:t>Reference</w:t>
       </w:r>
@@ -28372,6 +28839,47 @@
       <w:szCs w:val="24"/>
     </w:rPr>
   </w:style>
+  <w:style w:type="paragraph" w:styleId="Heading1">
+    <w:name w:val="heading 1"/>
+    <w:basedOn w:val="Normal"/>
+    <w:next w:val="Normal"/>
+    <w:link w:val="Heading1Char"/>
+    <w:qFormat/>
+    <w:rsid w:val="002235F5"/>
+    <w:pPr>
+      <w:keepNext/>
+      <w:keepLines/>
+      <w:spacing w:before="240" w:after="0"/>
+      <w:outlineLvl w:val="0"/>
+    </w:pPr>
+    <w:rPr>
+      <w:rFonts w:asciiTheme="majorHAnsi" w:eastAsiaTheme="majorEastAsia" w:hAnsiTheme="majorHAnsi" w:cstheme="majorBidi"/>
+      <w:color w:val="2E74B5" w:themeColor="accent1" w:themeShade="BF"/>
+      <w:sz w:val="32"/>
+      <w:szCs w:val="32"/>
+    </w:rPr>
+  </w:style>
+  <w:style w:type="paragraph" w:styleId="Heading2">
+    <w:name w:val="heading 2"/>
+    <w:basedOn w:val="Normal"/>
+    <w:next w:val="Normal"/>
+    <w:link w:val="Heading2Char"/>
+    <w:unhideWhenUsed/>
+    <w:qFormat/>
+    <w:rsid w:val="002235F5"/>
+    <w:pPr>
+      <w:keepNext/>
+      <w:keepLines/>
+      <w:spacing w:before="40" w:after="0"/>
+      <w:outlineLvl w:val="1"/>
+    </w:pPr>
+    <w:rPr>
+      <w:rFonts w:asciiTheme="majorHAnsi" w:eastAsiaTheme="majorEastAsia" w:hAnsiTheme="majorHAnsi" w:cstheme="majorBidi"/>
+      <w:color w:val="2E74B5" w:themeColor="accent1" w:themeShade="BF"/>
+      <w:sz w:val="26"/>
+      <w:szCs w:val="26"/>
+    </w:rPr>
+  </w:style>
   <w:style w:type="character" w:default="1" w:styleId="DefaultParagraphFont">
     <w:name w:val="Default Paragraph Font"/>
     <w:uiPriority w:val="1"/>
@@ -28426,6 +28934,96 @@
       <w:ind w:left="720"/>
       <w:contextualSpacing/>
     </w:pPr>
+  </w:style>
+  <w:style w:type="paragraph" w:styleId="Title">
+    <w:name w:val="Title"/>
+    <w:basedOn w:val="Normal"/>
+    <w:next w:val="Normal"/>
+    <w:link w:val="TitleChar"/>
+    <w:qFormat/>
+    <w:rsid w:val="002235F5"/>
+    <w:pPr>
+      <w:spacing w:after="0" w:line="240" w:lineRule="auto"/>
+      <w:contextualSpacing/>
+    </w:pPr>
+    <w:rPr>
+      <w:rFonts w:asciiTheme="majorHAnsi" w:eastAsiaTheme="majorEastAsia" w:hAnsiTheme="majorHAnsi" w:cstheme="majorBidi"/>
+      <w:spacing w:val="-10"/>
+      <w:kern w:val="28"/>
+      <w:sz w:val="56"/>
+      <w:szCs w:val="56"/>
+    </w:rPr>
+  </w:style>
+  <w:style w:type="character" w:customStyle="1" w:styleId="TitleChar">
+    <w:name w:val="Title Char"/>
+    <w:basedOn w:val="DefaultParagraphFont"/>
+    <w:link w:val="Title"/>
+    <w:rsid w:val="002235F5"/>
+    <w:rPr>
+      <w:rFonts w:asciiTheme="majorHAnsi" w:eastAsiaTheme="majorEastAsia" w:hAnsiTheme="majorHAnsi" w:cstheme="majorBidi"/>
+      <w:spacing w:val="-10"/>
+      <w:kern w:val="28"/>
+      <w:sz w:val="56"/>
+      <w:szCs w:val="56"/>
+    </w:rPr>
+  </w:style>
+  <w:style w:type="paragraph" w:styleId="Subtitle">
+    <w:name w:val="Subtitle"/>
+    <w:basedOn w:val="Normal"/>
+    <w:next w:val="Normal"/>
+    <w:link w:val="SubtitleChar"/>
+    <w:qFormat/>
+    <w:rsid w:val="002235F5"/>
+    <w:pPr>
+      <w:numPr>
+        <w:ilvl w:val="1"/>
+      </w:numPr>
+    </w:pPr>
+    <w:rPr>
+      <w:color w:val="5A5A5A" w:themeColor="text1" w:themeTint="A5"/>
+      <w:spacing w:val="15"/>
+      <w:sz w:val="22"/>
+      <w:szCs w:val="22"/>
+    </w:rPr>
+  </w:style>
+  <w:style w:type="character" w:customStyle="1" w:styleId="SubtitleChar">
+    <w:name w:val="Subtitle Char"/>
+    <w:basedOn w:val="DefaultParagraphFont"/>
+    <w:link w:val="Subtitle"/>
+    <w:rsid w:val="002235F5"/>
+    <w:rPr>
+      <w:color w:val="5A5A5A" w:themeColor="text1" w:themeTint="A5"/>
+      <w:spacing w:val="15"/>
+      <w:kern w:val="2"/>
+      <w:sz w:val="22"/>
+      <w:szCs w:val="22"/>
+    </w:rPr>
+  </w:style>
+  <w:style w:type="character" w:customStyle="1" w:styleId="Heading1Char">
+    <w:name w:val="Heading 1 Char"/>
+    <w:basedOn w:val="DefaultParagraphFont"/>
+    <w:link w:val="Heading1"/>
+    <w:rsid w:val="002235F5"/>
+    <w:rPr>
+      <w:rFonts w:asciiTheme="majorHAnsi" w:eastAsiaTheme="majorEastAsia" w:hAnsiTheme="majorHAnsi" w:cstheme="majorBidi"/>
+      <w:color w:val="2E74B5" w:themeColor="accent1" w:themeShade="BF"/>
+      <w:kern w:val="2"/>
+      <w:sz w:val="32"/>
+      <w:szCs w:val="32"/>
+    </w:rPr>
+  </w:style>
+  <w:style w:type="character" w:customStyle="1" w:styleId="Heading2Char">
+    <w:name w:val="Heading 2 Char"/>
+    <w:basedOn w:val="DefaultParagraphFont"/>
+    <w:link w:val="Heading2"/>
+    <w:rsid w:val="002235F5"/>
+    <w:rPr>
+      <w:rFonts w:asciiTheme="majorHAnsi" w:eastAsiaTheme="majorEastAsia" w:hAnsiTheme="majorHAnsi" w:cstheme="majorBidi"/>
+      <w:color w:val="2E74B5" w:themeColor="accent1" w:themeShade="BF"/>
+      <w:kern w:val="2"/>
+      <w:sz w:val="26"/>
+      <w:szCs w:val="26"/>
+    </w:rPr>
   </w:style>
 </w:styles>
 </file>
@@ -28543,8 +29141,8 @@
               <c:idx val="0"/>
               <c:layout>
                 <c:manualLayout>
-                  <c:x val="-3.9514435695539073E-3"/>
-                  <c:y val="-6.9098133566637505E-3"/>
+                  <c:x val="-7.4444444444444445E-3"/>
+                  <c:y val="2.3494459025955091E-3"/>
                 </c:manualLayout>
               </c:layout>
               <c:dLblPos val="r"/>
@@ -28818,8 +29416,8 @@
               <c:idx val="0"/>
               <c:layout>
                 <c:manualLayout>
-                  <c:x val="-1.0284776902887241E-2"/>
-                  <c:y val="-6.9098133566637505E-3"/>
+                  <c:x val="-1.0999999999999999E-2"/>
+                  <c:y val="-2.2801837270341207E-3"/>
                 </c:manualLayout>
               </c:layout>
               <c:dLblPos val="r"/>
@@ -29050,7 +29648,123 @@
             </c:spPr>
           </c:marker>
           <c:dLbls>
-            <c:delete val="1"/>
+            <c:dLbl>
+              <c:idx val="0"/>
+              <c:layout>
+                <c:manualLayout>
+                  <c:x val="-1.0999999999999999E-2"/>
+                  <c:y val="-1.1539442986293381E-2"/>
+                </c:manualLayout>
+              </c:layout>
+              <c:dLblPos val="r"/>
+              <c:showLegendKey val="0"/>
+              <c:showVal val="0"/>
+              <c:showCatName val="0"/>
+              <c:showSerName val="1"/>
+              <c:showPercent val="0"/>
+              <c:showBubbleSize val="0"/>
+              <c:extLst>
+                <c:ext xmlns:c15="http://schemas.microsoft.com/office/drawing/2012/chart" uri="{CE6537A1-D6FC-4f65-9D91-7224C49458BB}"/>
+              </c:extLst>
+            </c:dLbl>
+            <c:dLbl>
+              <c:idx val="1"/>
+              <c:delete val="1"/>
+              <c:extLst>
+                <c:ext xmlns:c15="http://schemas.microsoft.com/office/drawing/2012/chart" uri="{CE6537A1-D6FC-4f65-9D91-7224C49458BB}"/>
+              </c:extLst>
+            </c:dLbl>
+            <c:dLbl>
+              <c:idx val="2"/>
+              <c:delete val="1"/>
+              <c:extLst>
+                <c:ext xmlns:c15="http://schemas.microsoft.com/office/drawing/2012/chart" uri="{CE6537A1-D6FC-4f65-9D91-7224C49458BB}"/>
+              </c:extLst>
+            </c:dLbl>
+            <c:dLbl>
+              <c:idx val="3"/>
+              <c:delete val="1"/>
+              <c:extLst>
+                <c:ext xmlns:c15="http://schemas.microsoft.com/office/drawing/2012/chart" uri="{CE6537A1-D6FC-4f65-9D91-7224C49458BB}"/>
+              </c:extLst>
+            </c:dLbl>
+            <c:dLbl>
+              <c:idx val="4"/>
+              <c:delete val="1"/>
+              <c:extLst>
+                <c:ext xmlns:c15="http://schemas.microsoft.com/office/drawing/2012/chart" uri="{CE6537A1-D6FC-4f65-9D91-7224C49458BB}"/>
+              </c:extLst>
+            </c:dLbl>
+            <c:dLbl>
+              <c:idx val="5"/>
+              <c:delete val="1"/>
+              <c:extLst>
+                <c:ext xmlns:c15="http://schemas.microsoft.com/office/drawing/2012/chart" uri="{CE6537A1-D6FC-4f65-9D91-7224C49458BB}"/>
+              </c:extLst>
+            </c:dLbl>
+            <c:dLbl>
+              <c:idx val="6"/>
+              <c:delete val="1"/>
+              <c:extLst>
+                <c:ext xmlns:c15="http://schemas.microsoft.com/office/drawing/2012/chart" uri="{CE6537A1-D6FC-4f65-9D91-7224C49458BB}"/>
+              </c:extLst>
+            </c:dLbl>
+            <c:dLbl>
+              <c:idx val="7"/>
+              <c:delete val="1"/>
+              <c:extLst>
+                <c:ext xmlns:c15="http://schemas.microsoft.com/office/drawing/2012/chart" uri="{CE6537A1-D6FC-4f65-9D91-7224C49458BB}"/>
+              </c:extLst>
+            </c:dLbl>
+            <c:dLbl>
+              <c:idx val="8"/>
+              <c:delete val="1"/>
+              <c:extLst>
+                <c:ext xmlns:c15="http://schemas.microsoft.com/office/drawing/2012/chart" uri="{CE6537A1-D6FC-4f65-9D91-7224C49458BB}"/>
+              </c:extLst>
+            </c:dLbl>
+            <c:spPr>
+              <a:noFill/>
+              <a:ln>
+                <a:noFill/>
+              </a:ln>
+              <a:effectLst/>
+            </c:spPr>
+            <c:txPr>
+              <a:bodyPr rot="0" spcFirstLastPara="1" vertOverflow="ellipsis" vert="horz" wrap="square" lIns="38100" tIns="19050" rIns="38100" bIns="19050" anchor="ctr" anchorCtr="1">
+                <a:spAutoFit/>
+              </a:bodyPr>
+              <a:lstStyle/>
+              <a:p>
+                <a:pPr>
+                  <a:defRPr sz="900" b="1" i="0" u="none" strike="noStrike" kern="1200" baseline="0">
+                    <a:solidFill>
+                      <a:schemeClr val="tx1">
+                        <a:lumMod val="75000"/>
+                        <a:lumOff val="25000"/>
+                      </a:schemeClr>
+                    </a:solidFill>
+                    <a:latin typeface="+mn-lt"/>
+                    <a:ea typeface="+mn-ea"/>
+                    <a:cs typeface="+mn-cs"/>
+                  </a:defRPr>
+                </a:pPr>
+                <a:endParaRPr lang="en-US"/>
+              </a:p>
+            </c:txPr>
+            <c:dLblPos val="t"/>
+            <c:showLegendKey val="0"/>
+            <c:showVal val="0"/>
+            <c:showCatName val="0"/>
+            <c:showSerName val="1"/>
+            <c:showPercent val="0"/>
+            <c:showBubbleSize val="0"/>
+            <c:showLeaderLines val="0"/>
+            <c:extLst>
+              <c:ext xmlns:c15="http://schemas.microsoft.com/office/drawing/2012/chart" uri="{CE6537A1-D6FC-4f65-9D91-7224C49458BB}">
+                <c15:showLeaderLines val="0"/>
+              </c:ext>
+            </c:extLst>
           </c:dLbls>
           <c:trendline>
             <c:spPr>
@@ -29181,10 +29895,39 @@
               <c:idx val="1"/>
               <c:layout>
                 <c:manualLayout>
-                  <c:x val="3.4159667541557408E-2"/>
-                  <c:y val="-7.1724628171478566E-2"/>
+                  <c:x val="3.0666666666666769E-2"/>
+                  <c:y val="-4.394685039370079E-2"/>
                 </c:manualLayout>
               </c:layout>
+              <c:spPr>
+                <a:noFill/>
+                <a:ln>
+                  <a:noFill/>
+                </a:ln>
+                <a:effectLst/>
+              </c:spPr>
+              <c:txPr>
+                <a:bodyPr rot="0" spcFirstLastPara="1" vertOverflow="ellipsis" vert="horz" wrap="square" lIns="38100" tIns="19050" rIns="38100" bIns="19050" anchor="ctr" anchorCtr="1">
+                  <a:noAutofit/>
+                </a:bodyPr>
+                <a:lstStyle/>
+                <a:p>
+                  <a:pPr>
+                    <a:defRPr sz="900" b="1" i="0" u="none" strike="noStrike" kern="1200" baseline="0">
+                      <a:solidFill>
+                        <a:schemeClr val="tx1">
+                          <a:lumMod val="75000"/>
+                          <a:lumOff val="25000"/>
+                        </a:schemeClr>
+                      </a:solidFill>
+                      <a:latin typeface="+mn-lt"/>
+                      <a:ea typeface="+mn-ea"/>
+                      <a:cs typeface="+mn-cs"/>
+                    </a:defRPr>
+                  </a:pPr>
+                  <a:endParaRPr lang="en-US"/>
+                </a:p>
+              </c:txPr>
               <c:dLblPos val="r"/>
               <c:showLegendKey val="0"/>
               <c:showVal val="0"/>
@@ -29193,7 +29936,14 @@
               <c:showPercent val="0"/>
               <c:showBubbleSize val="0"/>
               <c:extLst>
-                <c:ext xmlns:c15="http://schemas.microsoft.com/office/drawing/2012/chart" uri="{CE6537A1-D6FC-4f65-9D91-7224C49458BB}"/>
+                <c:ext xmlns:c15="http://schemas.microsoft.com/office/drawing/2012/chart" uri="{CE6537A1-D6FC-4f65-9D91-7224C49458BB}">
+                  <c15:layout>
+                    <c:manualLayout>
+                      <c:w val="9.1444444444444439E-2"/>
+                      <c:h val="9.2523330417031202E-2"/>
+                    </c:manualLayout>
+                  </c15:layout>
+                </c:ext>
               </c:extLst>
             </c:dLbl>
             <c:dLbl>
@@ -29397,8 +30147,8 @@
               <c:idx val="1"/>
               <c:layout>
                 <c:manualLayout>
-                  <c:x val="-5.4729221347331582E-2"/>
-                  <c:y val="-3.4687591134441538E-2"/>
+                  <c:x val="-5.822222222222212E-2"/>
+                  <c:y val="-3.9317220764071202E-2"/>
                 </c:manualLayout>
               </c:layout>
               <c:dLblPos val="r"/>
@@ -29594,8 +30344,8 @@
               <c:idx val="4"/>
               <c:layout>
                 <c:manualLayout>
-                  <c:x val="-5.4729221347331582E-2"/>
-                  <c:y val="-3.0057961504811919E-2"/>
+                  <c:x val="-5.8222222222222224E-2"/>
+                  <c:y val="-3.005796150481194E-2"/>
                 </c:manualLayout>
               </c:layout>
               <c:dLblPos val="r"/>
@@ -29761,25 +30511,6 @@
             </c:spPr>
           </c:marker>
           <c:dLbls>
-            <c:dLbl>
-              <c:idx val="7"/>
-              <c:layout>
-                <c:manualLayout>
-                  <c:x val="-9.6395888013998246E-2"/>
-                  <c:y val="-6.9098133566637505E-3"/>
-                </c:manualLayout>
-              </c:layout>
-              <c:dLblPos val="r"/>
-              <c:showLegendKey val="0"/>
-              <c:showVal val="0"/>
-              <c:showCatName val="0"/>
-              <c:showSerName val="1"/>
-              <c:showPercent val="0"/>
-              <c:showBubbleSize val="0"/>
-              <c:extLst>
-                <c:ext xmlns:c15="http://schemas.microsoft.com/office/drawing/2012/chart" uri="{CE6537A1-D6FC-4f65-9D91-7224C49458BB}"/>
-              </c:extLst>
-            </c:dLbl>
             <c:spPr>
               <a:noFill/>
               <a:ln>
@@ -29878,25 +30609,6 @@
             </c:spPr>
           </c:marker>
           <c:dLbls>
-            <c:dLbl>
-              <c:idx val="7"/>
-              <c:layout>
-                <c:manualLayout>
-                  <c:x val="-9.9173665791776083E-2"/>
-                  <c:y val="-6.9098133566637505E-3"/>
-                </c:manualLayout>
-              </c:layout>
-              <c:dLblPos val="r"/>
-              <c:showLegendKey val="0"/>
-              <c:showVal val="0"/>
-              <c:showCatName val="0"/>
-              <c:showSerName val="1"/>
-              <c:showPercent val="0"/>
-              <c:showBubbleSize val="0"/>
-              <c:extLst>
-                <c:ext xmlns:c15="http://schemas.microsoft.com/office/drawing/2012/chart" uri="{CE6537A1-D6FC-4f65-9D91-7224C49458BB}"/>
-              </c:extLst>
-            </c:dLbl>
             <c:spPr>
               <a:noFill/>
               <a:ln>
@@ -29975,11 +30687,11 @@
           <c:showPercent val="0"/>
           <c:showBubbleSize val="0"/>
         </c:dLbls>
-        <c:axId val="536682144"/>
-        <c:axId val="536684384"/>
+        <c:axId val="326456096"/>
+        <c:axId val="326456656"/>
       </c:scatterChart>
       <c:valAx>
-        <c:axId val="536682144"/>
+        <c:axId val="326456096"/>
         <c:scaling>
           <c:orientation val="minMax"/>
         </c:scaling>
@@ -30091,12 +30803,12 @@
             <a:endParaRPr lang="en-US"/>
           </a:p>
         </c:txPr>
-        <c:crossAx val="536684384"/>
+        <c:crossAx val="326456656"/>
         <c:crosses val="autoZero"/>
         <c:crossBetween val="midCat"/>
       </c:valAx>
       <c:valAx>
-        <c:axId val="536684384"/>
+        <c:axId val="326456656"/>
         <c:scaling>
           <c:orientation val="minMax"/>
         </c:scaling>
@@ -30208,7 +30920,7 @@
             <a:endParaRPr lang="en-US"/>
           </a:p>
         </c:txPr>
-        <c:crossAx val="536682144"/>
+        <c:crossAx val="326456096"/>
         <c:crosses val="autoZero"/>
         <c:crossBetween val="midCat"/>
       </c:valAx>
@@ -30596,6 +31308,12 @@
           <c:dLbls>
             <c:dLbl>
               <c:idx val="0"/>
+              <c:layout>
+                <c:manualLayout>
+                  <c:x val="-6.1981966141182808E-2"/>
+                  <c:y val="-4.7152950688631831E-2"/>
+                </c:manualLayout>
+              </c:layout>
               <c:spPr>
                 <a:noFill/>
                 <a:ln>
@@ -30613,7 +31331,7 @@
                   <a:endParaRPr lang="en-US"/>
                 </a:p>
               </c:txPr>
-              <c:dLblPos val="t"/>
+              <c:dLblPos val="r"/>
               <c:showLegendKey val="0"/>
               <c:showVal val="0"/>
               <c:showCatName val="0"/>
@@ -30847,6 +31565,12 @@
           <c:dLbls>
             <c:dLbl>
               <c:idx val="0"/>
+              <c:layout>
+                <c:manualLayout>
+                  <c:x val="-6.1981966141182905E-2"/>
+                  <c:y val="-4.7152950688631873E-2"/>
+                </c:manualLayout>
+              </c:layout>
               <c:spPr>
                 <a:noFill/>
                 <a:ln>
@@ -30864,13 +31588,16 @@
                   <a:endParaRPr lang="en-US"/>
                 </a:p>
               </c:txPr>
-              <c:dLblPos val="t"/>
+              <c:dLblPos val="r"/>
               <c:showLegendKey val="0"/>
               <c:showVal val="0"/>
               <c:showCatName val="0"/>
               <c:showSerName val="1"/>
               <c:showPercent val="0"/>
               <c:showBubbleSize val="0"/>
+              <c:extLst>
+                <c:ext xmlns:c15="http://schemas.microsoft.com/office/drawing/2012/chart" uri="{CE6537A1-D6FC-4f65-9D91-7224C49458BB}"/>
+              </c:extLst>
             </c:dLbl>
             <c:dLbl>
               <c:idx val="1"/>
@@ -31093,6 +31820,12 @@
           <c:dLbls>
             <c:dLbl>
               <c:idx val="0"/>
+              <c:layout>
+                <c:manualLayout>
+                  <c:x val="-6.1981966141182905E-2"/>
+                  <c:y val="-3.7818061540440512E-2"/>
+                </c:manualLayout>
+              </c:layout>
               <c:spPr>
                 <a:noFill/>
                 <a:ln>
@@ -31110,7 +31843,7 @@
                   <a:endParaRPr lang="en-US"/>
                 </a:p>
               </c:txPr>
-              <c:dLblPos val="t"/>
+              <c:dLblPos val="r"/>
               <c:showLegendKey val="0"/>
               <c:showVal val="0"/>
               <c:showCatName val="0"/>
@@ -31329,6 +32062,12 @@
           <c:dLbls>
             <c:dLbl>
               <c:idx val="1"/>
+              <c:layout>
+                <c:manualLayout>
+                  <c:x val="-3.6859844717595923E-2"/>
+                  <c:y val="-4.2485506114536151E-2"/>
+                </c:manualLayout>
+              </c:layout>
               <c:spPr>
                 <a:noFill/>
                 <a:ln>
@@ -31346,13 +32085,16 @@
                   <a:endParaRPr lang="en-US"/>
                 </a:p>
               </c:txPr>
-              <c:dLblPos val="t"/>
+              <c:dLblPos val="r"/>
               <c:showLegendKey val="0"/>
               <c:showVal val="0"/>
               <c:showCatName val="0"/>
               <c:showSerName val="1"/>
               <c:showPercent val="0"/>
               <c:showBubbleSize val="0"/>
+              <c:extLst>
+                <c:ext xmlns:c15="http://schemas.microsoft.com/office/drawing/2012/chart" uri="{CE6537A1-D6FC-4f65-9D91-7224C49458BB}"/>
+              </c:extLst>
             </c:dLbl>
             <c:dLbl>
               <c:idx val="3"/>
@@ -31536,6 +32278,12 @@
           <c:dLbls>
             <c:dLbl>
               <c:idx val="4"/>
+              <c:layout>
+                <c:manualLayout>
+                  <c:x val="-2.0111763768538106E-2"/>
+                  <c:y val="-3.3150616966344783E-2"/>
+                </c:manualLayout>
+              </c:layout>
               <c:spPr>
                 <a:noFill/>
                 <a:ln>
@@ -31553,13 +32301,16 @@
                   <a:endParaRPr lang="en-US"/>
                 </a:p>
               </c:txPr>
-              <c:dLblPos val="t"/>
+              <c:dLblPos val="r"/>
               <c:showLegendKey val="0"/>
               <c:showVal val="0"/>
               <c:showCatName val="0"/>
               <c:showSerName val="1"/>
               <c:showPercent val="0"/>
               <c:showBubbleSize val="0"/>
+              <c:extLst>
+                <c:ext xmlns:c15="http://schemas.microsoft.com/office/drawing/2012/chart" uri="{CE6537A1-D6FC-4f65-9D91-7224C49458BB}"/>
+              </c:extLst>
             </c:dLbl>
             <c:dLbl>
               <c:idx val="5"/>
@@ -31713,6 +32464,25 @@
             </c:spPr>
           </c:marker>
           <c:dLbls>
+            <c:dLbl>
+              <c:idx val="7"/>
+              <c:layout>
+                <c:manualLayout>
+                  <c:x val="-3.8967201674808098E-2"/>
+                  <c:y val="3.504074826119314E-2"/>
+                </c:manualLayout>
+              </c:layout>
+              <c:dLblPos val="r"/>
+              <c:showLegendKey val="0"/>
+              <c:showVal val="0"/>
+              <c:showCatName val="0"/>
+              <c:showSerName val="1"/>
+              <c:showPercent val="0"/>
+              <c:showBubbleSize val="0"/>
+              <c:extLst>
+                <c:ext xmlns:c15="http://schemas.microsoft.com/office/drawing/2012/chart" uri="{CE6537A1-D6FC-4f65-9D91-7224C49458BB}"/>
+              </c:extLst>
+            </c:dLbl>
             <c:spPr>
               <a:noFill/>
               <a:ln>
@@ -31811,6 +32581,25 @@
             </c:spPr>
           </c:marker>
           <c:dLbls>
+            <c:dLbl>
+              <c:idx val="7"/>
+              <c:layout>
+                <c:manualLayout>
+                  <c:x val="-5.8506629448709005E-2"/>
+                  <c:y val="3.0373303687097456E-2"/>
+                </c:manualLayout>
+              </c:layout>
+              <c:dLblPos val="r"/>
+              <c:showLegendKey val="0"/>
+              <c:showVal val="0"/>
+              <c:showCatName val="0"/>
+              <c:showSerName val="1"/>
+              <c:showPercent val="0"/>
+              <c:showBubbleSize val="0"/>
+              <c:extLst>
+                <c:ext xmlns:c15="http://schemas.microsoft.com/office/drawing/2012/chart" uri="{CE6537A1-D6FC-4f65-9D91-7224C49458BB}"/>
+              </c:extLst>
+            </c:dLbl>
             <c:spPr>
               <a:noFill/>
               <a:ln>
@@ -31888,11 +32677,11 @@
           <c:showPercent val="0"/>
           <c:showBubbleSize val="0"/>
         </c:dLbls>
-        <c:axId val="264348768"/>
-        <c:axId val="264349888"/>
+        <c:axId val="178917728"/>
+        <c:axId val="178918288"/>
       </c:scatterChart>
       <c:valAx>
-        <c:axId val="264348768"/>
+        <c:axId val="178917728"/>
         <c:scaling>
           <c:orientation val="minMax"/>
         </c:scaling>
@@ -31984,12 +32773,12 @@
             <a:endParaRPr lang="en-US"/>
           </a:p>
         </c:txPr>
-        <c:crossAx val="264349888"/>
+        <c:crossAx val="178918288"/>
         <c:crosses val="autoZero"/>
         <c:crossBetween val="midCat"/>
       </c:valAx>
       <c:valAx>
-        <c:axId val="264349888"/>
+        <c:axId val="178918288"/>
         <c:scaling>
           <c:orientation val="minMax"/>
         </c:scaling>
@@ -32081,7 +32870,7 @@
             <a:endParaRPr lang="en-US"/>
           </a:p>
         </c:txPr>
-        <c:crossAx val="264348768"/>
+        <c:crossAx val="178917728"/>
         <c:crosses val="autoZero"/>
         <c:crossBetween val="midCat"/>
       </c:valAx>

</xml_diff>

<commit_message>
Updated Lookup table and start of report
</commit_message>
<xml_diff>
--- a/4-17-2017/Constant  Load Torque Model.docx
+++ b/4-17-2017/Constant  Load Torque Model.docx
@@ -53,7 +53,6 @@
       <w:pPr>
         <w:jc w:val="center"/>
       </w:pPr>
-      <w:bookmarkStart w:id="0" w:name="_GoBack"/>
       <w:r>
         <w:rPr>
           <w:noProof/>
@@ -103,7 +102,6 @@
           </wp:inline>
         </w:drawing>
       </w:r>
-      <w:bookmarkEnd w:id="0"/>
     </w:p>
     <w:p/>
     <w:p>
@@ -111,13 +109,8 @@
         <w:pStyle w:val="Subtitle"/>
         <w:jc w:val="center"/>
       </w:pPr>
-      <w:proofErr w:type="spellStart"/>
       <w:r>
-        <w:t>Zainab</w:t>
-      </w:r>
-      <w:proofErr w:type="spellEnd"/>
-      <w:r>
-        <w:t xml:space="preserve"> Hussein</w:t>
+        <w:t>Zainab Hussein</w:t>
       </w:r>
     </w:p>
     <w:p>
@@ -1227,7 +1220,7 @@
       </w:tblGrid>
       <w:tr>
         <w:trPr>
-          <w:divId w:val="2053459439"/>
+          <w:divId w:val="1242376799"/>
           <w:trHeight w:val="315"/>
         </w:trPr>
         <w:tc>
@@ -1458,7 +1451,7 @@
       </w:tr>
       <w:tr>
         <w:trPr>
-          <w:divId w:val="2053459439"/>
+          <w:divId w:val="1242376799"/>
           <w:trHeight w:val="315"/>
         </w:trPr>
         <w:tc>
@@ -1669,7 +1662,7 @@
       </w:tr>
       <w:tr>
         <w:trPr>
-          <w:divId w:val="2053459439"/>
+          <w:divId w:val="1242376799"/>
           <w:trHeight w:val="315"/>
         </w:trPr>
         <w:tc>
@@ -1880,7 +1873,7 @@
       </w:tr>
       <w:tr>
         <w:trPr>
-          <w:divId w:val="2053459439"/>
+          <w:divId w:val="1242376799"/>
           <w:trHeight w:val="315"/>
         </w:trPr>
         <w:tc>
@@ -2091,7 +2084,7 @@
       </w:tr>
       <w:tr>
         <w:trPr>
-          <w:divId w:val="2053459439"/>
+          <w:divId w:val="1242376799"/>
           <w:trHeight w:val="315"/>
         </w:trPr>
         <w:tc>
@@ -2302,7 +2295,7 @@
       </w:tr>
       <w:tr>
         <w:trPr>
-          <w:divId w:val="2053459439"/>
+          <w:divId w:val="1242376799"/>
           <w:trHeight w:val="315"/>
         </w:trPr>
         <w:tc>
@@ -2513,7 +2506,7 @@
       </w:tr>
       <w:tr>
         <w:trPr>
-          <w:divId w:val="2053459439"/>
+          <w:divId w:val="1242376799"/>
           <w:trHeight w:val="315"/>
         </w:trPr>
         <w:tc>
@@ -2724,7 +2717,7 @@
       </w:tr>
       <w:tr>
         <w:trPr>
-          <w:divId w:val="2053459439"/>
+          <w:divId w:val="1242376799"/>
           <w:trHeight w:val="315"/>
         </w:trPr>
         <w:tc>
@@ -2935,7 +2928,7 @@
       </w:tr>
       <w:tr>
         <w:trPr>
-          <w:divId w:val="2053459439"/>
+          <w:divId w:val="1242376799"/>
           <w:trHeight w:val="315"/>
         </w:trPr>
         <w:tc>
@@ -3146,7 +3139,7 @@
       </w:tr>
       <w:tr>
         <w:trPr>
-          <w:divId w:val="2053459439"/>
+          <w:divId w:val="1242376799"/>
           <w:trHeight w:val="315"/>
         </w:trPr>
         <w:tc>
@@ -3357,7 +3350,7 @@
       </w:tr>
       <w:tr>
         <w:trPr>
-          <w:divId w:val="2053459439"/>
+          <w:divId w:val="1242376799"/>
           <w:trHeight w:val="315"/>
         </w:trPr>
         <w:tc>
@@ -3568,7 +3561,7 @@
       </w:tr>
       <w:tr>
         <w:trPr>
-          <w:divId w:val="2053459439"/>
+          <w:divId w:val="1242376799"/>
           <w:trHeight w:val="315"/>
         </w:trPr>
         <w:tc>
@@ -3779,7 +3772,7 @@
       </w:tr>
       <w:tr>
         <w:trPr>
-          <w:divId w:val="2053459439"/>
+          <w:divId w:val="1242376799"/>
           <w:trHeight w:val="315"/>
         </w:trPr>
         <w:tc>
@@ -3990,7 +3983,7 @@
       </w:tr>
       <w:tr>
         <w:trPr>
-          <w:divId w:val="2053459439"/>
+          <w:divId w:val="1242376799"/>
           <w:trHeight w:val="315"/>
         </w:trPr>
         <w:tc>
@@ -4201,7 +4194,7 @@
       </w:tr>
       <w:tr>
         <w:trPr>
-          <w:divId w:val="2053459439"/>
+          <w:divId w:val="1242376799"/>
           <w:trHeight w:val="315"/>
         </w:trPr>
         <w:tc>
@@ -4412,7 +4405,7 @@
       </w:tr>
       <w:tr>
         <w:trPr>
-          <w:divId w:val="2053459439"/>
+          <w:divId w:val="1242376799"/>
           <w:trHeight w:val="315"/>
         </w:trPr>
         <w:tc>
@@ -4623,7 +4616,7 @@
       </w:tr>
       <w:tr>
         <w:trPr>
-          <w:divId w:val="2053459439"/>
+          <w:divId w:val="1242376799"/>
           <w:trHeight w:val="315"/>
         </w:trPr>
         <w:tc>
@@ -4834,7 +4827,7 @@
       </w:tr>
       <w:tr>
         <w:trPr>
-          <w:divId w:val="2053459439"/>
+          <w:divId w:val="1242376799"/>
           <w:trHeight w:val="315"/>
         </w:trPr>
         <w:tc>
@@ -5045,7 +5038,7 @@
       </w:tr>
       <w:tr>
         <w:trPr>
-          <w:divId w:val="2053459439"/>
+          <w:divId w:val="1242376799"/>
           <w:trHeight w:val="315"/>
         </w:trPr>
         <w:tc>
@@ -5256,7 +5249,7 @@
       </w:tr>
       <w:tr>
         <w:trPr>
-          <w:divId w:val="2053459439"/>
+          <w:divId w:val="1242376799"/>
           <w:trHeight w:val="315"/>
         </w:trPr>
         <w:tc>
@@ -5467,7 +5460,7 @@
       </w:tr>
       <w:tr>
         <w:trPr>
-          <w:divId w:val="2053459439"/>
+          <w:divId w:val="1242376799"/>
           <w:trHeight w:val="315"/>
         </w:trPr>
         <w:tc>
@@ -5678,7 +5671,7 @@
       </w:tr>
       <w:tr>
         <w:trPr>
-          <w:divId w:val="2053459439"/>
+          <w:divId w:val="1242376799"/>
           <w:trHeight w:val="315"/>
         </w:trPr>
         <w:tc>
@@ -5889,7 +5882,7 @@
       </w:tr>
       <w:tr>
         <w:trPr>
-          <w:divId w:val="2053459439"/>
+          <w:divId w:val="1242376799"/>
           <w:trHeight w:val="315"/>
         </w:trPr>
         <w:tc>
@@ -6100,7 +6093,7 @@
       </w:tr>
       <w:tr>
         <w:trPr>
-          <w:divId w:val="2053459439"/>
+          <w:divId w:val="1242376799"/>
           <w:trHeight w:val="315"/>
         </w:trPr>
         <w:tc>
@@ -6311,7 +6304,7 @@
       </w:tr>
       <w:tr>
         <w:trPr>
-          <w:divId w:val="2053459439"/>
+          <w:divId w:val="1242376799"/>
           <w:trHeight w:val="315"/>
         </w:trPr>
         <w:tc>
@@ -6522,7 +6515,7 @@
       </w:tr>
       <w:tr>
         <w:trPr>
-          <w:divId w:val="2053459439"/>
+          <w:divId w:val="1242376799"/>
           <w:trHeight w:val="315"/>
         </w:trPr>
         <w:tc>
@@ -6733,7 +6726,7 @@
       </w:tr>
       <w:tr>
         <w:trPr>
-          <w:divId w:val="2053459439"/>
+          <w:divId w:val="1242376799"/>
           <w:trHeight w:val="315"/>
         </w:trPr>
         <w:tc>
@@ -6944,7 +6937,7 @@
       </w:tr>
       <w:tr>
         <w:trPr>
-          <w:divId w:val="2053459439"/>
+          <w:divId w:val="1242376799"/>
           <w:trHeight w:val="315"/>
         </w:trPr>
         <w:tc>
@@ -7155,7 +7148,7 @@
       </w:tr>
       <w:tr>
         <w:trPr>
-          <w:divId w:val="2053459439"/>
+          <w:divId w:val="1242376799"/>
           <w:trHeight w:val="315"/>
         </w:trPr>
         <w:tc>
@@ -7366,7 +7359,7 @@
       </w:tr>
       <w:tr>
         <w:trPr>
-          <w:divId w:val="2053459439"/>
+          <w:divId w:val="1242376799"/>
           <w:trHeight w:val="315"/>
         </w:trPr>
         <w:tc>
@@ -7577,7 +7570,7 @@
       </w:tr>
       <w:tr>
         <w:trPr>
-          <w:divId w:val="2053459439"/>
+          <w:divId w:val="1242376799"/>
           <w:trHeight w:val="315"/>
         </w:trPr>
         <w:tc>
@@ -7788,7 +7781,7 @@
       </w:tr>
       <w:tr>
         <w:trPr>
-          <w:divId w:val="2053459439"/>
+          <w:divId w:val="1242376799"/>
           <w:trHeight w:val="315"/>
         </w:trPr>
         <w:tc>
@@ -7999,7 +7992,7 @@
       </w:tr>
       <w:tr>
         <w:trPr>
-          <w:divId w:val="2053459439"/>
+          <w:divId w:val="1242376799"/>
           <w:trHeight w:val="315"/>
         </w:trPr>
         <w:tc>
@@ -8210,7 +8203,7 @@
       </w:tr>
       <w:tr>
         <w:trPr>
-          <w:divId w:val="2053459439"/>
+          <w:divId w:val="1242376799"/>
           <w:trHeight w:val="315"/>
         </w:trPr>
         <w:tc>
@@ -8421,7 +8414,7 @@
       </w:tr>
       <w:tr>
         <w:trPr>
-          <w:divId w:val="2053459439"/>
+          <w:divId w:val="1242376799"/>
           <w:trHeight w:val="315"/>
         </w:trPr>
         <w:tc>
@@ -8632,7 +8625,7 @@
       </w:tr>
       <w:tr>
         <w:trPr>
-          <w:divId w:val="2053459439"/>
+          <w:divId w:val="1242376799"/>
           <w:trHeight w:val="315"/>
         </w:trPr>
         <w:tc>
@@ -8843,7 +8836,7 @@
       </w:tr>
       <w:tr>
         <w:trPr>
-          <w:divId w:val="2053459439"/>
+          <w:divId w:val="1242376799"/>
           <w:trHeight w:val="315"/>
         </w:trPr>
         <w:tc>
@@ -9054,7 +9047,7 @@
       </w:tr>
       <w:tr>
         <w:trPr>
-          <w:divId w:val="2053459439"/>
+          <w:divId w:val="1242376799"/>
           <w:trHeight w:val="315"/>
         </w:trPr>
         <w:tc>
@@ -9265,7 +9258,7 @@
       </w:tr>
       <w:tr>
         <w:trPr>
-          <w:divId w:val="2053459439"/>
+          <w:divId w:val="1242376799"/>
           <w:trHeight w:val="315"/>
         </w:trPr>
         <w:tc>
@@ -9477,7 +9470,7 @@
       </w:tr>
       <w:tr>
         <w:trPr>
-          <w:divId w:val="2053459439"/>
+          <w:divId w:val="1242376799"/>
           <w:trHeight w:val="315"/>
         </w:trPr>
         <w:tc>
@@ -9688,7 +9681,7 @@
       </w:tr>
       <w:tr>
         <w:trPr>
-          <w:divId w:val="2053459439"/>
+          <w:divId w:val="1242376799"/>
           <w:trHeight w:val="315"/>
         </w:trPr>
         <w:tc>
@@ -9899,7 +9892,7 @@
       </w:tr>
       <w:tr>
         <w:trPr>
-          <w:divId w:val="2053459439"/>
+          <w:divId w:val="1242376799"/>
           <w:trHeight w:val="315"/>
         </w:trPr>
         <w:tc>
@@ -10110,7 +10103,7 @@
       </w:tr>
       <w:tr>
         <w:trPr>
-          <w:divId w:val="2053459439"/>
+          <w:divId w:val="1242376799"/>
           <w:trHeight w:val="315"/>
         </w:trPr>
         <w:tc>
@@ -10321,7 +10314,7 @@
       </w:tr>
       <w:tr>
         <w:trPr>
-          <w:divId w:val="2053459439"/>
+          <w:divId w:val="1242376799"/>
           <w:trHeight w:val="315"/>
         </w:trPr>
         <w:tc>
@@ -10532,7 +10525,7 @@
       </w:tr>
       <w:tr>
         <w:trPr>
-          <w:divId w:val="2053459439"/>
+          <w:divId w:val="1242376799"/>
           <w:trHeight w:val="315"/>
         </w:trPr>
         <w:tc>
@@ -10743,7 +10736,7 @@
       </w:tr>
       <w:tr>
         <w:trPr>
-          <w:divId w:val="2053459439"/>
+          <w:divId w:val="1242376799"/>
           <w:trHeight w:val="315"/>
         </w:trPr>
         <w:tc>
@@ -10954,7 +10947,7 @@
       </w:tr>
       <w:tr>
         <w:trPr>
-          <w:divId w:val="2053459439"/>
+          <w:divId w:val="1242376799"/>
           <w:trHeight w:val="315"/>
         </w:trPr>
         <w:tc>
@@ -11165,7 +11158,7 @@
       </w:tr>
       <w:tr>
         <w:trPr>
-          <w:divId w:val="2053459439"/>
+          <w:divId w:val="1242376799"/>
           <w:trHeight w:val="315"/>
         </w:trPr>
         <w:tc>
@@ -11376,7 +11369,7 @@
       </w:tr>
       <w:tr>
         <w:trPr>
-          <w:divId w:val="2053459439"/>
+          <w:divId w:val="1242376799"/>
           <w:trHeight w:val="315"/>
         </w:trPr>
         <w:tc>
@@ -11587,7 +11580,7 @@
       </w:tr>
       <w:tr>
         <w:trPr>
-          <w:divId w:val="2053459439"/>
+          <w:divId w:val="1242376799"/>
           <w:trHeight w:val="315"/>
         </w:trPr>
         <w:tc>
@@ -11798,7 +11791,7 @@
       </w:tr>
       <w:tr>
         <w:trPr>
-          <w:divId w:val="2053459439"/>
+          <w:divId w:val="1242376799"/>
           <w:trHeight w:val="315"/>
         </w:trPr>
         <w:tc>
@@ -12009,7 +12002,7 @@
       </w:tr>
       <w:tr>
         <w:trPr>
-          <w:divId w:val="2053459439"/>
+          <w:divId w:val="1242376799"/>
           <w:trHeight w:val="315"/>
         </w:trPr>
         <w:tc>
@@ -12220,7 +12213,7 @@
       </w:tr>
       <w:tr>
         <w:trPr>
-          <w:divId w:val="2053459439"/>
+          <w:divId w:val="1242376799"/>
           <w:trHeight w:val="315"/>
         </w:trPr>
         <w:tc>
@@ -12431,7 +12424,7 @@
       </w:tr>
       <w:tr>
         <w:trPr>
-          <w:divId w:val="2053459439"/>
+          <w:divId w:val="1242376799"/>
           <w:trHeight w:val="315"/>
         </w:trPr>
         <w:tc>
@@ -12642,7 +12635,7 @@
       </w:tr>
       <w:tr>
         <w:trPr>
-          <w:divId w:val="2053459439"/>
+          <w:divId w:val="1242376799"/>
           <w:trHeight w:val="315"/>
         </w:trPr>
         <w:tc>
@@ -12853,7 +12846,7 @@
       </w:tr>
       <w:tr>
         <w:trPr>
-          <w:divId w:val="2053459439"/>
+          <w:divId w:val="1242376799"/>
           <w:trHeight w:val="315"/>
         </w:trPr>
         <w:tc>
@@ -13064,7 +13057,7 @@
       </w:tr>
       <w:tr>
         <w:trPr>
-          <w:divId w:val="2053459439"/>
+          <w:divId w:val="1242376799"/>
           <w:trHeight w:val="315"/>
         </w:trPr>
         <w:tc>
@@ -13275,7 +13268,7 @@
       </w:tr>
       <w:tr>
         <w:trPr>
-          <w:divId w:val="2053459439"/>
+          <w:divId w:val="1242376799"/>
           <w:trHeight w:val="315"/>
         </w:trPr>
         <w:tc>
@@ -13486,7 +13479,7 @@
       </w:tr>
       <w:tr>
         <w:trPr>
-          <w:divId w:val="2053459439"/>
+          <w:divId w:val="1242376799"/>
           <w:trHeight w:val="315"/>
         </w:trPr>
         <w:tc>
@@ -13697,7 +13690,7 @@
       </w:tr>
       <w:tr>
         <w:trPr>
-          <w:divId w:val="2053459439"/>
+          <w:divId w:val="1242376799"/>
           <w:trHeight w:val="315"/>
         </w:trPr>
         <w:tc>
@@ -13908,7 +13901,7 @@
       </w:tr>
       <w:tr>
         <w:trPr>
-          <w:divId w:val="2053459439"/>
+          <w:divId w:val="1242376799"/>
           <w:trHeight w:val="315"/>
         </w:trPr>
         <w:tc>
@@ -14119,7 +14112,7 @@
       </w:tr>
       <w:tr>
         <w:trPr>
-          <w:divId w:val="2053459439"/>
+          <w:divId w:val="1242376799"/>
           <w:trHeight w:val="315"/>
         </w:trPr>
         <w:tc>
@@ -14330,7 +14323,7 @@
       </w:tr>
       <w:tr>
         <w:trPr>
-          <w:divId w:val="2053459439"/>
+          <w:divId w:val="1242376799"/>
           <w:trHeight w:val="315"/>
         </w:trPr>
         <w:tc>
@@ -14541,7 +14534,7 @@
       </w:tr>
       <w:tr>
         <w:trPr>
-          <w:divId w:val="2053459439"/>
+          <w:divId w:val="1242376799"/>
           <w:trHeight w:val="315"/>
         </w:trPr>
         <w:tc>
@@ -14752,7 +14745,7 @@
       </w:tr>
       <w:tr>
         <w:trPr>
-          <w:divId w:val="2053459439"/>
+          <w:divId w:val="1242376799"/>
           <w:trHeight w:val="315"/>
         </w:trPr>
         <w:tc>
@@ -14963,7 +14956,7 @@
       </w:tr>
       <w:tr>
         <w:trPr>
-          <w:divId w:val="2053459439"/>
+          <w:divId w:val="1242376799"/>
           <w:trHeight w:val="315"/>
         </w:trPr>
         <w:tc>
@@ -15174,7 +15167,7 @@
       </w:tr>
       <w:tr>
         <w:trPr>
-          <w:divId w:val="2053459439"/>
+          <w:divId w:val="1242376799"/>
           <w:trHeight w:val="315"/>
         </w:trPr>
         <w:tc>
@@ -15385,7 +15378,7 @@
       </w:tr>
       <w:tr>
         <w:trPr>
-          <w:divId w:val="2053459439"/>
+          <w:divId w:val="1242376799"/>
           <w:trHeight w:val="315"/>
         </w:trPr>
         <w:tc>
@@ -15596,7 +15589,7 @@
       </w:tr>
       <w:tr>
         <w:trPr>
-          <w:divId w:val="2053459439"/>
+          <w:divId w:val="1242376799"/>
           <w:trHeight w:val="315"/>
         </w:trPr>
         <w:tc>
@@ -15807,7 +15800,7 @@
       </w:tr>
       <w:tr>
         <w:trPr>
-          <w:divId w:val="2053459439"/>
+          <w:divId w:val="1242376799"/>
           <w:trHeight w:val="315"/>
         </w:trPr>
         <w:tc>
@@ -16018,7 +16011,7 @@
       </w:tr>
       <w:tr>
         <w:trPr>
-          <w:divId w:val="2053459439"/>
+          <w:divId w:val="1242376799"/>
           <w:trHeight w:val="315"/>
         </w:trPr>
         <w:tc>
@@ -16229,7 +16222,7 @@
       </w:tr>
       <w:tr>
         <w:trPr>
-          <w:divId w:val="2053459439"/>
+          <w:divId w:val="1242376799"/>
           <w:trHeight w:val="315"/>
         </w:trPr>
         <w:tc>
@@ -16440,7 +16433,7 @@
       </w:tr>
       <w:tr>
         <w:trPr>
-          <w:divId w:val="2053459439"/>
+          <w:divId w:val="1242376799"/>
           <w:trHeight w:val="315"/>
         </w:trPr>
         <w:tc>
@@ -16651,7 +16644,7 @@
       </w:tr>
       <w:tr>
         <w:trPr>
-          <w:divId w:val="2053459439"/>
+          <w:divId w:val="1242376799"/>
           <w:trHeight w:val="315"/>
         </w:trPr>
         <w:tc>
@@ -16862,7 +16855,7 @@
       </w:tr>
       <w:tr>
         <w:trPr>
-          <w:divId w:val="2053459439"/>
+          <w:divId w:val="1242376799"/>
           <w:trHeight w:val="315"/>
         </w:trPr>
         <w:tc>
@@ -17073,7 +17066,7 @@
       </w:tr>
       <w:tr>
         <w:trPr>
-          <w:divId w:val="2053459439"/>
+          <w:divId w:val="1242376799"/>
           <w:trHeight w:val="315"/>
         </w:trPr>
         <w:tc>
@@ -17284,7 +17277,7 @@
       </w:tr>
       <w:tr>
         <w:trPr>
-          <w:divId w:val="2053459439"/>
+          <w:divId w:val="1242376799"/>
           <w:trHeight w:val="315"/>
         </w:trPr>
         <w:tc>
@@ -17495,7 +17488,7 @@
       </w:tr>
       <w:tr>
         <w:trPr>
-          <w:divId w:val="2053459439"/>
+          <w:divId w:val="1242376799"/>
           <w:trHeight w:val="315"/>
         </w:trPr>
         <w:tc>
@@ -17706,7 +17699,7 @@
       </w:tr>
       <w:tr>
         <w:trPr>
-          <w:divId w:val="2053459439"/>
+          <w:divId w:val="1242376799"/>
           <w:trHeight w:val="315"/>
         </w:trPr>
         <w:tc>
@@ -17917,7 +17910,7 @@
       </w:tr>
       <w:tr>
         <w:trPr>
-          <w:divId w:val="2053459439"/>
+          <w:divId w:val="1242376799"/>
           <w:trHeight w:val="315"/>
         </w:trPr>
         <w:tc>
@@ -18128,7 +18121,7 @@
       </w:tr>
       <w:tr>
         <w:trPr>
-          <w:divId w:val="2053459439"/>
+          <w:divId w:val="1242376799"/>
           <w:trHeight w:val="315"/>
         </w:trPr>
         <w:tc>
@@ -18340,7 +18333,7 @@
       </w:tr>
       <w:tr>
         <w:trPr>
-          <w:divId w:val="2053459439"/>
+          <w:divId w:val="1242376799"/>
           <w:trHeight w:val="315"/>
         </w:trPr>
         <w:tc>
@@ -18551,7 +18544,7 @@
       </w:tr>
       <w:tr>
         <w:trPr>
-          <w:divId w:val="2053459439"/>
+          <w:divId w:val="1242376799"/>
           <w:trHeight w:val="315"/>
         </w:trPr>
         <w:tc>
@@ -18762,7 +18755,7 @@
       </w:tr>
       <w:tr>
         <w:trPr>
-          <w:divId w:val="2053459439"/>
+          <w:divId w:val="1242376799"/>
           <w:trHeight w:val="315"/>
         </w:trPr>
         <w:tc>
@@ -18973,7 +18966,7 @@
       </w:tr>
       <w:tr>
         <w:trPr>
-          <w:divId w:val="2053459439"/>
+          <w:divId w:val="1242376799"/>
           <w:trHeight w:val="315"/>
         </w:trPr>
         <w:tc>
@@ -19184,7 +19177,7 @@
       </w:tr>
       <w:tr>
         <w:trPr>
-          <w:divId w:val="2053459439"/>
+          <w:divId w:val="1242376799"/>
           <w:trHeight w:val="315"/>
         </w:trPr>
         <w:tc>
@@ -19395,7 +19388,7 @@
       </w:tr>
       <w:tr>
         <w:trPr>
-          <w:divId w:val="2053459439"/>
+          <w:divId w:val="1242376799"/>
           <w:trHeight w:val="315"/>
         </w:trPr>
         <w:tc>
@@ -19606,7 +19599,7 @@
       </w:tr>
       <w:tr>
         <w:trPr>
-          <w:divId w:val="2053459439"/>
+          <w:divId w:val="1242376799"/>
           <w:trHeight w:val="315"/>
         </w:trPr>
         <w:tc>
@@ -19817,7 +19810,7 @@
       </w:tr>
       <w:tr>
         <w:trPr>
-          <w:divId w:val="2053459439"/>
+          <w:divId w:val="1242376799"/>
           <w:trHeight w:val="315"/>
         </w:trPr>
         <w:tc>
@@ -20028,7 +20021,7 @@
       </w:tr>
       <w:tr>
         <w:trPr>
-          <w:divId w:val="2053459439"/>
+          <w:divId w:val="1242376799"/>
           <w:trHeight w:val="315"/>
         </w:trPr>
         <w:tc>
@@ -20239,7 +20232,7 @@
       </w:tr>
       <w:tr>
         <w:trPr>
-          <w:divId w:val="2053459439"/>
+          <w:divId w:val="1242376799"/>
           <w:trHeight w:val="315"/>
         </w:trPr>
         <w:tc>
@@ -20450,7 +20443,7 @@
       </w:tr>
       <w:tr>
         <w:trPr>
-          <w:divId w:val="2053459439"/>
+          <w:divId w:val="1242376799"/>
           <w:trHeight w:val="315"/>
         </w:trPr>
         <w:tc>
@@ -20661,7 +20654,7 @@
       </w:tr>
       <w:tr>
         <w:trPr>
-          <w:divId w:val="2053459439"/>
+          <w:divId w:val="1242376799"/>
           <w:trHeight w:val="315"/>
         </w:trPr>
         <w:tc>
@@ -20872,7 +20865,7 @@
       </w:tr>
       <w:tr>
         <w:trPr>
-          <w:divId w:val="2053459439"/>
+          <w:divId w:val="1242376799"/>
           <w:trHeight w:val="315"/>
         </w:trPr>
         <w:tc>
@@ -21083,7 +21076,7 @@
       </w:tr>
       <w:tr>
         <w:trPr>
-          <w:divId w:val="2053459439"/>
+          <w:divId w:val="1242376799"/>
           <w:trHeight w:val="315"/>
         </w:trPr>
         <w:tc>
@@ -21294,7 +21287,7 @@
       </w:tr>
       <w:tr>
         <w:trPr>
-          <w:divId w:val="2053459439"/>
+          <w:divId w:val="1242376799"/>
           <w:trHeight w:val="315"/>
         </w:trPr>
         <w:tc>
@@ -21505,7 +21498,7 @@
       </w:tr>
       <w:tr>
         <w:trPr>
-          <w:divId w:val="2053459439"/>
+          <w:divId w:val="1242376799"/>
           <w:trHeight w:val="315"/>
         </w:trPr>
         <w:tc>
@@ -21716,7 +21709,7 @@
       </w:tr>
       <w:tr>
         <w:trPr>
-          <w:divId w:val="2053459439"/>
+          <w:divId w:val="1242376799"/>
           <w:trHeight w:val="315"/>
         </w:trPr>
         <w:tc>
@@ -21927,7 +21920,7 @@
       </w:tr>
       <w:tr>
         <w:trPr>
-          <w:divId w:val="2053459439"/>
+          <w:divId w:val="1242376799"/>
           <w:trHeight w:val="315"/>
         </w:trPr>
         <w:tc>
@@ -22138,7 +22131,7 @@
       </w:tr>
       <w:tr>
         <w:trPr>
-          <w:divId w:val="2053459439"/>
+          <w:divId w:val="1242376799"/>
           <w:trHeight w:val="315"/>
         </w:trPr>
         <w:tc>
@@ -22349,7 +22342,7 @@
       </w:tr>
       <w:tr>
         <w:trPr>
-          <w:divId w:val="2053459439"/>
+          <w:divId w:val="1242376799"/>
           <w:trHeight w:val="315"/>
         </w:trPr>
         <w:tc>
@@ -22560,7 +22553,7 @@
       </w:tr>
       <w:tr>
         <w:trPr>
-          <w:divId w:val="2053459439"/>
+          <w:divId w:val="1242376799"/>
           <w:trHeight w:val="315"/>
         </w:trPr>
         <w:tc>
@@ -22771,7 +22764,7 @@
       </w:tr>
       <w:tr>
         <w:trPr>
-          <w:divId w:val="2053459439"/>
+          <w:divId w:val="1242376799"/>
           <w:trHeight w:val="315"/>
         </w:trPr>
         <w:tc>
@@ -22982,7 +22975,7 @@
       </w:tr>
       <w:tr>
         <w:trPr>
-          <w:divId w:val="2053459439"/>
+          <w:divId w:val="1242376799"/>
           <w:trHeight w:val="315"/>
         </w:trPr>
         <w:tc>
@@ -23193,7 +23186,7 @@
       </w:tr>
       <w:tr>
         <w:trPr>
-          <w:divId w:val="2053459439"/>
+          <w:divId w:val="1242376799"/>
           <w:trHeight w:val="315"/>
         </w:trPr>
         <w:tc>
@@ -23404,7 +23397,7 @@
       </w:tr>
       <w:tr>
         <w:trPr>
-          <w:divId w:val="2053459439"/>
+          <w:divId w:val="1242376799"/>
           <w:trHeight w:val="315"/>
         </w:trPr>
         <w:tc>
@@ -23615,7 +23608,7 @@
       </w:tr>
       <w:tr>
         <w:trPr>
-          <w:divId w:val="2053459439"/>
+          <w:divId w:val="1242376799"/>
           <w:trHeight w:val="315"/>
         </w:trPr>
         <w:tc>
@@ -23826,7 +23819,7 @@
       </w:tr>
       <w:tr>
         <w:trPr>
-          <w:divId w:val="2053459439"/>
+          <w:divId w:val="1242376799"/>
           <w:trHeight w:val="315"/>
         </w:trPr>
         <w:tc>
@@ -24037,7 +24030,7 @@
       </w:tr>
       <w:tr>
         <w:trPr>
-          <w:divId w:val="2053459439"/>
+          <w:divId w:val="1242376799"/>
           <w:trHeight w:val="315"/>
         </w:trPr>
         <w:tc>
@@ -24248,7 +24241,7 @@
       </w:tr>
       <w:tr>
         <w:trPr>
-          <w:divId w:val="2053459439"/>
+          <w:divId w:val="1242376799"/>
           <w:trHeight w:val="315"/>
         </w:trPr>
         <w:tc>
@@ -24459,7 +24452,7 @@
       </w:tr>
       <w:tr>
         <w:trPr>
-          <w:divId w:val="2053459439"/>
+          <w:divId w:val="1242376799"/>
           <w:trHeight w:val="315"/>
         </w:trPr>
         <w:tc>
@@ -24670,7 +24663,7 @@
       </w:tr>
       <w:tr>
         <w:trPr>
-          <w:divId w:val="2053459439"/>
+          <w:divId w:val="1242376799"/>
           <w:trHeight w:val="315"/>
         </w:trPr>
         <w:tc>
@@ -24881,7 +24874,7 @@
       </w:tr>
       <w:tr>
         <w:trPr>
-          <w:divId w:val="2053459439"/>
+          <w:divId w:val="1242376799"/>
           <w:trHeight w:val="315"/>
         </w:trPr>
         <w:tc>
@@ -25092,7 +25085,7 @@
       </w:tr>
       <w:tr>
         <w:trPr>
-          <w:divId w:val="2053459439"/>
+          <w:divId w:val="1242376799"/>
           <w:trHeight w:val="315"/>
         </w:trPr>
         <w:tc>
@@ -25303,7 +25296,7 @@
       </w:tr>
       <w:tr>
         <w:trPr>
-          <w:divId w:val="2053459439"/>
+          <w:divId w:val="1242376799"/>
           <w:trHeight w:val="315"/>
         </w:trPr>
         <w:tc>
@@ -25514,7 +25507,7 @@
       </w:tr>
       <w:tr>
         <w:trPr>
-          <w:divId w:val="2053459439"/>
+          <w:divId w:val="1242376799"/>
           <w:trHeight w:val="315"/>
         </w:trPr>
         <w:tc>
@@ -25725,7 +25718,7 @@
       </w:tr>
       <w:tr>
         <w:trPr>
-          <w:divId w:val="2053459439"/>
+          <w:divId w:val="1242376799"/>
           <w:trHeight w:val="315"/>
         </w:trPr>
         <w:tc>
@@ -25936,7 +25929,7 @@
       </w:tr>
       <w:tr>
         <w:trPr>
-          <w:divId w:val="2053459439"/>
+          <w:divId w:val="1242376799"/>
           <w:trHeight w:val="315"/>
         </w:trPr>
         <w:tc>
@@ -26147,7 +26140,7 @@
       </w:tr>
       <w:tr>
         <w:trPr>
-          <w:divId w:val="2053459439"/>
+          <w:divId w:val="1242376799"/>
           <w:trHeight w:val="315"/>
         </w:trPr>
         <w:tc>
@@ -26358,7 +26351,7 @@
       </w:tr>
       <w:tr>
         <w:trPr>
-          <w:divId w:val="2053459439"/>
+          <w:divId w:val="1242376799"/>
           <w:trHeight w:val="315"/>
         </w:trPr>
         <w:tc>
@@ -26569,7 +26562,7 @@
       </w:tr>
       <w:tr>
         <w:trPr>
-          <w:divId w:val="2053459439"/>
+          <w:divId w:val="1242376799"/>
           <w:trHeight w:val="315"/>
         </w:trPr>
         <w:tc>
@@ -26780,7 +26773,7 @@
       </w:tr>
       <w:tr>
         <w:trPr>
-          <w:divId w:val="2053459439"/>
+          <w:divId w:val="1242376799"/>
           <w:trHeight w:val="315"/>
         </w:trPr>
         <w:tc>
@@ -26991,7 +26984,7 @@
       </w:tr>
       <w:tr>
         <w:trPr>
-          <w:divId w:val="2053459439"/>
+          <w:divId w:val="1242376799"/>
           <w:trHeight w:val="315"/>
         </w:trPr>
         <w:tc>
@@ -27203,7 +27196,7 @@
       </w:tr>
       <w:tr>
         <w:trPr>
-          <w:divId w:val="2053459439"/>
+          <w:divId w:val="1242376799"/>
           <w:trHeight w:val="315"/>
         </w:trPr>
         <w:tc>
@@ -27414,7 +27407,7 @@
       </w:tr>
       <w:tr>
         <w:trPr>
-          <w:divId w:val="2053459439"/>
+          <w:divId w:val="1242376799"/>
           <w:trHeight w:val="315"/>
         </w:trPr>
         <w:tc>
@@ -27625,7 +27618,7 @@
       </w:tr>
       <w:tr>
         <w:trPr>
-          <w:divId w:val="2053459439"/>
+          <w:divId w:val="1242376799"/>
           <w:trHeight w:val="315"/>
         </w:trPr>
         <w:tc>
@@ -27836,7 +27829,7 @@
       </w:tr>
       <w:tr>
         <w:trPr>
-          <w:divId w:val="2053459439"/>
+          <w:divId w:val="1242376799"/>
           <w:trHeight w:val="330"/>
         </w:trPr>
         <w:tc>
@@ -28067,15 +28060,7 @@
         <w:t>1</w:t>
       </w:r>
       <w:r>
-        <w:t xml:space="preserve">Hussein, </w:t>
-      </w:r>
-      <w:proofErr w:type="spellStart"/>
-      <w:r>
-        <w:t>Zainab</w:t>
-      </w:r>
-      <w:proofErr w:type="spellEnd"/>
-      <w:r>
-        <w:t xml:space="preserve">. </w:t>
+        <w:t xml:space="preserve">Hussein, Zainab. </w:t>
       </w:r>
       <w:r>
         <w:rPr>
@@ -28112,15 +28097,7 @@
         <w:t>2</w:t>
       </w:r>
       <w:r>
-        <w:t xml:space="preserve">Hussein, </w:t>
-      </w:r>
-      <w:proofErr w:type="spellStart"/>
-      <w:r>
-        <w:t>Zainab</w:t>
-      </w:r>
-      <w:proofErr w:type="spellEnd"/>
-      <w:r>
-        <w:t xml:space="preserve">. </w:t>
+        <w:t xml:space="preserve">Hussein, Zainab. </w:t>
       </w:r>
       <w:r>
         <w:rPr>
@@ -28133,7 +28110,10 @@
         <w:t>. March 24, 2017</w:t>
       </w:r>
     </w:p>
-    <w:p/>
+    <w:p>
+      <w:bookmarkStart w:id="0" w:name="_GoBack"/>
+      <w:bookmarkEnd w:id="0"/>
+    </w:p>
     <w:sectPr>
       <w:pgSz w:w="11906" w:h="16838"/>
       <w:pgMar w:top="1440" w:right="1800" w:bottom="1440" w:left="1800" w:header="851" w:footer="992" w:gutter="0"/>
@@ -30687,11 +30667,11 @@
           <c:showPercent val="0"/>
           <c:showBubbleSize val="0"/>
         </c:dLbls>
-        <c:axId val="326456096"/>
-        <c:axId val="326456656"/>
+        <c:axId val="346807872"/>
+        <c:axId val="346809552"/>
       </c:scatterChart>
       <c:valAx>
-        <c:axId val="326456096"/>
+        <c:axId val="346807872"/>
         <c:scaling>
           <c:orientation val="minMax"/>
         </c:scaling>
@@ -30803,12 +30783,12 @@
             <a:endParaRPr lang="en-US"/>
           </a:p>
         </c:txPr>
-        <c:crossAx val="326456656"/>
+        <c:crossAx val="346809552"/>
         <c:crosses val="autoZero"/>
         <c:crossBetween val="midCat"/>
       </c:valAx>
       <c:valAx>
-        <c:axId val="326456656"/>
+        <c:axId val="346809552"/>
         <c:scaling>
           <c:orientation val="minMax"/>
         </c:scaling>
@@ -30920,7 +30900,7 @@
             <a:endParaRPr lang="en-US"/>
           </a:p>
         </c:txPr>
-        <c:crossAx val="326456096"/>
+        <c:crossAx val="346807872"/>
         <c:crosses val="autoZero"/>
         <c:crossBetween val="midCat"/>
       </c:valAx>
@@ -32677,11 +32657,11 @@
           <c:showPercent val="0"/>
           <c:showBubbleSize val="0"/>
         </c:dLbls>
-        <c:axId val="178917728"/>
-        <c:axId val="178918288"/>
+        <c:axId val="346811792"/>
+        <c:axId val="346802832"/>
       </c:scatterChart>
       <c:valAx>
-        <c:axId val="178917728"/>
+        <c:axId val="346811792"/>
         <c:scaling>
           <c:orientation val="minMax"/>
         </c:scaling>
@@ -32773,12 +32753,12 @@
             <a:endParaRPr lang="en-US"/>
           </a:p>
         </c:txPr>
-        <c:crossAx val="178918288"/>
+        <c:crossAx val="346802832"/>
         <c:crosses val="autoZero"/>
         <c:crossBetween val="midCat"/>
       </c:valAx>
       <c:valAx>
-        <c:axId val="178918288"/>
+        <c:axId val="346802832"/>
         <c:scaling>
           <c:orientation val="minMax"/>
         </c:scaling>
@@ -32870,7 +32850,7 @@
             <a:endParaRPr lang="en-US"/>
           </a:p>
         </c:txPr>
-        <c:crossAx val="178917728"/>
+        <c:crossAx val="346811792"/>
         <c:crosses val="autoZero"/>
         <c:crossBetween val="midCat"/>
       </c:valAx>

</xml_diff>

<commit_message>
Completed re-done report with related data file
</commit_message>
<xml_diff>
--- a/4-17-2017/Constant  Load Torque Model.docx
+++ b/4-17-2017/Constant  Load Torque Model.docx
@@ -1170,6 +1170,8 @@
         </w:rPr>
         <w:t xml:space="preserve">r this experiment is credible. </w:t>
       </w:r>
+      <w:bookmarkStart w:id="0" w:name="_GoBack"/>
+      <w:bookmarkEnd w:id="0"/>
     </w:p>
     <w:p>
       <w:pPr>
@@ -1220,7 +1222,7 @@
       </w:tblGrid>
       <w:tr>
         <w:trPr>
-          <w:divId w:val="1242376799"/>
+          <w:divId w:val="480778634"/>
           <w:trHeight w:val="315"/>
         </w:trPr>
         <w:tc>
@@ -1451,7 +1453,7 @@
       </w:tr>
       <w:tr>
         <w:trPr>
-          <w:divId w:val="1242376799"/>
+          <w:divId w:val="480778634"/>
           <w:trHeight w:val="315"/>
         </w:trPr>
         <w:tc>
@@ -1662,7 +1664,7 @@
       </w:tr>
       <w:tr>
         <w:trPr>
-          <w:divId w:val="1242376799"/>
+          <w:divId w:val="480778634"/>
           <w:trHeight w:val="315"/>
         </w:trPr>
         <w:tc>
@@ -1873,7 +1875,7 @@
       </w:tr>
       <w:tr>
         <w:trPr>
-          <w:divId w:val="1242376799"/>
+          <w:divId w:val="480778634"/>
           <w:trHeight w:val="315"/>
         </w:trPr>
         <w:tc>
@@ -2084,7 +2086,7 @@
       </w:tr>
       <w:tr>
         <w:trPr>
-          <w:divId w:val="1242376799"/>
+          <w:divId w:val="480778634"/>
           <w:trHeight w:val="315"/>
         </w:trPr>
         <w:tc>
@@ -2295,7 +2297,7 @@
       </w:tr>
       <w:tr>
         <w:trPr>
-          <w:divId w:val="1242376799"/>
+          <w:divId w:val="480778634"/>
           <w:trHeight w:val="315"/>
         </w:trPr>
         <w:tc>
@@ -2506,7 +2508,7 @@
       </w:tr>
       <w:tr>
         <w:trPr>
-          <w:divId w:val="1242376799"/>
+          <w:divId w:val="480778634"/>
           <w:trHeight w:val="315"/>
         </w:trPr>
         <w:tc>
@@ -2717,7 +2719,7 @@
       </w:tr>
       <w:tr>
         <w:trPr>
-          <w:divId w:val="1242376799"/>
+          <w:divId w:val="480778634"/>
           <w:trHeight w:val="315"/>
         </w:trPr>
         <w:tc>
@@ -2928,7 +2930,7 @@
       </w:tr>
       <w:tr>
         <w:trPr>
-          <w:divId w:val="1242376799"/>
+          <w:divId w:val="480778634"/>
           <w:trHeight w:val="315"/>
         </w:trPr>
         <w:tc>
@@ -3139,7 +3141,7 @@
       </w:tr>
       <w:tr>
         <w:trPr>
-          <w:divId w:val="1242376799"/>
+          <w:divId w:val="480778634"/>
           <w:trHeight w:val="315"/>
         </w:trPr>
         <w:tc>
@@ -3350,7 +3352,7 @@
       </w:tr>
       <w:tr>
         <w:trPr>
-          <w:divId w:val="1242376799"/>
+          <w:divId w:val="480778634"/>
           <w:trHeight w:val="315"/>
         </w:trPr>
         <w:tc>
@@ -3561,7 +3563,7 @@
       </w:tr>
       <w:tr>
         <w:trPr>
-          <w:divId w:val="1242376799"/>
+          <w:divId w:val="480778634"/>
           <w:trHeight w:val="315"/>
         </w:trPr>
         <w:tc>
@@ -3772,7 +3774,7 @@
       </w:tr>
       <w:tr>
         <w:trPr>
-          <w:divId w:val="1242376799"/>
+          <w:divId w:val="480778634"/>
           <w:trHeight w:val="315"/>
         </w:trPr>
         <w:tc>
@@ -3983,7 +3985,7 @@
       </w:tr>
       <w:tr>
         <w:trPr>
-          <w:divId w:val="1242376799"/>
+          <w:divId w:val="480778634"/>
           <w:trHeight w:val="315"/>
         </w:trPr>
         <w:tc>
@@ -4194,7 +4196,7 @@
       </w:tr>
       <w:tr>
         <w:trPr>
-          <w:divId w:val="1242376799"/>
+          <w:divId w:val="480778634"/>
           <w:trHeight w:val="315"/>
         </w:trPr>
         <w:tc>
@@ -4405,7 +4407,7 @@
       </w:tr>
       <w:tr>
         <w:trPr>
-          <w:divId w:val="1242376799"/>
+          <w:divId w:val="480778634"/>
           <w:trHeight w:val="315"/>
         </w:trPr>
         <w:tc>
@@ -4616,7 +4618,7 @@
       </w:tr>
       <w:tr>
         <w:trPr>
-          <w:divId w:val="1242376799"/>
+          <w:divId w:val="480778634"/>
           <w:trHeight w:val="315"/>
         </w:trPr>
         <w:tc>
@@ -4827,7 +4829,7 @@
       </w:tr>
       <w:tr>
         <w:trPr>
-          <w:divId w:val="1242376799"/>
+          <w:divId w:val="480778634"/>
           <w:trHeight w:val="315"/>
         </w:trPr>
         <w:tc>
@@ -5038,7 +5040,7 @@
       </w:tr>
       <w:tr>
         <w:trPr>
-          <w:divId w:val="1242376799"/>
+          <w:divId w:val="480778634"/>
           <w:trHeight w:val="315"/>
         </w:trPr>
         <w:tc>
@@ -5249,7 +5251,7 @@
       </w:tr>
       <w:tr>
         <w:trPr>
-          <w:divId w:val="1242376799"/>
+          <w:divId w:val="480778634"/>
           <w:trHeight w:val="315"/>
         </w:trPr>
         <w:tc>
@@ -5460,7 +5462,7 @@
       </w:tr>
       <w:tr>
         <w:trPr>
-          <w:divId w:val="1242376799"/>
+          <w:divId w:val="480778634"/>
           <w:trHeight w:val="315"/>
         </w:trPr>
         <w:tc>
@@ -5671,7 +5673,7 @@
       </w:tr>
       <w:tr>
         <w:trPr>
-          <w:divId w:val="1242376799"/>
+          <w:divId w:val="480778634"/>
           <w:trHeight w:val="315"/>
         </w:trPr>
         <w:tc>
@@ -5882,7 +5884,7 @@
       </w:tr>
       <w:tr>
         <w:trPr>
-          <w:divId w:val="1242376799"/>
+          <w:divId w:val="480778634"/>
           <w:trHeight w:val="315"/>
         </w:trPr>
         <w:tc>
@@ -6093,7 +6095,7 @@
       </w:tr>
       <w:tr>
         <w:trPr>
-          <w:divId w:val="1242376799"/>
+          <w:divId w:val="480778634"/>
           <w:trHeight w:val="315"/>
         </w:trPr>
         <w:tc>
@@ -6304,7 +6306,7 @@
       </w:tr>
       <w:tr>
         <w:trPr>
-          <w:divId w:val="1242376799"/>
+          <w:divId w:val="480778634"/>
           <w:trHeight w:val="315"/>
         </w:trPr>
         <w:tc>
@@ -6515,7 +6517,7 @@
       </w:tr>
       <w:tr>
         <w:trPr>
-          <w:divId w:val="1242376799"/>
+          <w:divId w:val="480778634"/>
           <w:trHeight w:val="315"/>
         </w:trPr>
         <w:tc>
@@ -6726,7 +6728,7 @@
       </w:tr>
       <w:tr>
         <w:trPr>
-          <w:divId w:val="1242376799"/>
+          <w:divId w:val="480778634"/>
           <w:trHeight w:val="315"/>
         </w:trPr>
         <w:tc>
@@ -6937,7 +6939,7 @@
       </w:tr>
       <w:tr>
         <w:trPr>
-          <w:divId w:val="1242376799"/>
+          <w:divId w:val="480778634"/>
           <w:trHeight w:val="315"/>
         </w:trPr>
         <w:tc>
@@ -7148,7 +7150,7 @@
       </w:tr>
       <w:tr>
         <w:trPr>
-          <w:divId w:val="1242376799"/>
+          <w:divId w:val="480778634"/>
           <w:trHeight w:val="315"/>
         </w:trPr>
         <w:tc>
@@ -7359,7 +7361,7 @@
       </w:tr>
       <w:tr>
         <w:trPr>
-          <w:divId w:val="1242376799"/>
+          <w:divId w:val="480778634"/>
           <w:trHeight w:val="315"/>
         </w:trPr>
         <w:tc>
@@ -7570,7 +7572,7 @@
       </w:tr>
       <w:tr>
         <w:trPr>
-          <w:divId w:val="1242376799"/>
+          <w:divId w:val="480778634"/>
           <w:trHeight w:val="315"/>
         </w:trPr>
         <w:tc>
@@ -7781,7 +7783,7 @@
       </w:tr>
       <w:tr>
         <w:trPr>
-          <w:divId w:val="1242376799"/>
+          <w:divId w:val="480778634"/>
           <w:trHeight w:val="315"/>
         </w:trPr>
         <w:tc>
@@ -7992,7 +7994,7 @@
       </w:tr>
       <w:tr>
         <w:trPr>
-          <w:divId w:val="1242376799"/>
+          <w:divId w:val="480778634"/>
           <w:trHeight w:val="315"/>
         </w:trPr>
         <w:tc>
@@ -8203,7 +8205,7 @@
       </w:tr>
       <w:tr>
         <w:trPr>
-          <w:divId w:val="1242376799"/>
+          <w:divId w:val="480778634"/>
           <w:trHeight w:val="315"/>
         </w:trPr>
         <w:tc>
@@ -8414,7 +8416,7 @@
       </w:tr>
       <w:tr>
         <w:trPr>
-          <w:divId w:val="1242376799"/>
+          <w:divId w:val="480778634"/>
           <w:trHeight w:val="315"/>
         </w:trPr>
         <w:tc>
@@ -8625,7 +8627,7 @@
       </w:tr>
       <w:tr>
         <w:trPr>
-          <w:divId w:val="1242376799"/>
+          <w:divId w:val="480778634"/>
           <w:trHeight w:val="315"/>
         </w:trPr>
         <w:tc>
@@ -8836,7 +8838,7 @@
       </w:tr>
       <w:tr>
         <w:trPr>
-          <w:divId w:val="1242376799"/>
+          <w:divId w:val="480778634"/>
           <w:trHeight w:val="315"/>
         </w:trPr>
         <w:tc>
@@ -9047,7 +9049,7 @@
       </w:tr>
       <w:tr>
         <w:trPr>
-          <w:divId w:val="1242376799"/>
+          <w:divId w:val="480778634"/>
           <w:trHeight w:val="315"/>
         </w:trPr>
         <w:tc>
@@ -9258,7 +9260,7 @@
       </w:tr>
       <w:tr>
         <w:trPr>
-          <w:divId w:val="1242376799"/>
+          <w:divId w:val="480778634"/>
           <w:trHeight w:val="315"/>
         </w:trPr>
         <w:tc>
@@ -9470,7 +9472,7 @@
       </w:tr>
       <w:tr>
         <w:trPr>
-          <w:divId w:val="1242376799"/>
+          <w:divId w:val="480778634"/>
           <w:trHeight w:val="315"/>
         </w:trPr>
         <w:tc>
@@ -9681,7 +9683,7 @@
       </w:tr>
       <w:tr>
         <w:trPr>
-          <w:divId w:val="1242376799"/>
+          <w:divId w:val="480778634"/>
           <w:trHeight w:val="315"/>
         </w:trPr>
         <w:tc>
@@ -9892,7 +9894,7 @@
       </w:tr>
       <w:tr>
         <w:trPr>
-          <w:divId w:val="1242376799"/>
+          <w:divId w:val="480778634"/>
           <w:trHeight w:val="315"/>
         </w:trPr>
         <w:tc>
@@ -10103,7 +10105,7 @@
       </w:tr>
       <w:tr>
         <w:trPr>
-          <w:divId w:val="1242376799"/>
+          <w:divId w:val="480778634"/>
           <w:trHeight w:val="315"/>
         </w:trPr>
         <w:tc>
@@ -10314,7 +10316,7 @@
       </w:tr>
       <w:tr>
         <w:trPr>
-          <w:divId w:val="1242376799"/>
+          <w:divId w:val="480778634"/>
           <w:trHeight w:val="315"/>
         </w:trPr>
         <w:tc>
@@ -10525,7 +10527,7 @@
       </w:tr>
       <w:tr>
         <w:trPr>
-          <w:divId w:val="1242376799"/>
+          <w:divId w:val="480778634"/>
           <w:trHeight w:val="315"/>
         </w:trPr>
         <w:tc>
@@ -10736,7 +10738,7 @@
       </w:tr>
       <w:tr>
         <w:trPr>
-          <w:divId w:val="1242376799"/>
+          <w:divId w:val="480778634"/>
           <w:trHeight w:val="315"/>
         </w:trPr>
         <w:tc>
@@ -10947,7 +10949,7 @@
       </w:tr>
       <w:tr>
         <w:trPr>
-          <w:divId w:val="1242376799"/>
+          <w:divId w:val="480778634"/>
           <w:trHeight w:val="315"/>
         </w:trPr>
         <w:tc>
@@ -11158,7 +11160,7 @@
       </w:tr>
       <w:tr>
         <w:trPr>
-          <w:divId w:val="1242376799"/>
+          <w:divId w:val="480778634"/>
           <w:trHeight w:val="315"/>
         </w:trPr>
         <w:tc>
@@ -11369,7 +11371,7 @@
       </w:tr>
       <w:tr>
         <w:trPr>
-          <w:divId w:val="1242376799"/>
+          <w:divId w:val="480778634"/>
           <w:trHeight w:val="315"/>
         </w:trPr>
         <w:tc>
@@ -11580,7 +11582,7 @@
       </w:tr>
       <w:tr>
         <w:trPr>
-          <w:divId w:val="1242376799"/>
+          <w:divId w:val="480778634"/>
           <w:trHeight w:val="315"/>
         </w:trPr>
         <w:tc>
@@ -11791,7 +11793,7 @@
       </w:tr>
       <w:tr>
         <w:trPr>
-          <w:divId w:val="1242376799"/>
+          <w:divId w:val="480778634"/>
           <w:trHeight w:val="315"/>
         </w:trPr>
         <w:tc>
@@ -12002,7 +12004,7 @@
       </w:tr>
       <w:tr>
         <w:trPr>
-          <w:divId w:val="1242376799"/>
+          <w:divId w:val="480778634"/>
           <w:trHeight w:val="315"/>
         </w:trPr>
         <w:tc>
@@ -12213,7 +12215,7 @@
       </w:tr>
       <w:tr>
         <w:trPr>
-          <w:divId w:val="1242376799"/>
+          <w:divId w:val="480778634"/>
           <w:trHeight w:val="315"/>
         </w:trPr>
         <w:tc>
@@ -12424,7 +12426,7 @@
       </w:tr>
       <w:tr>
         <w:trPr>
-          <w:divId w:val="1242376799"/>
+          <w:divId w:val="480778634"/>
           <w:trHeight w:val="315"/>
         </w:trPr>
         <w:tc>
@@ -12635,7 +12637,7 @@
       </w:tr>
       <w:tr>
         <w:trPr>
-          <w:divId w:val="1242376799"/>
+          <w:divId w:val="480778634"/>
           <w:trHeight w:val="315"/>
         </w:trPr>
         <w:tc>
@@ -12846,7 +12848,7 @@
       </w:tr>
       <w:tr>
         <w:trPr>
-          <w:divId w:val="1242376799"/>
+          <w:divId w:val="480778634"/>
           <w:trHeight w:val="315"/>
         </w:trPr>
         <w:tc>
@@ -13057,7 +13059,7 @@
       </w:tr>
       <w:tr>
         <w:trPr>
-          <w:divId w:val="1242376799"/>
+          <w:divId w:val="480778634"/>
           <w:trHeight w:val="315"/>
         </w:trPr>
         <w:tc>
@@ -13268,7 +13270,7 @@
       </w:tr>
       <w:tr>
         <w:trPr>
-          <w:divId w:val="1242376799"/>
+          <w:divId w:val="480778634"/>
           <w:trHeight w:val="315"/>
         </w:trPr>
         <w:tc>
@@ -13479,7 +13481,7 @@
       </w:tr>
       <w:tr>
         <w:trPr>
-          <w:divId w:val="1242376799"/>
+          <w:divId w:val="480778634"/>
           <w:trHeight w:val="315"/>
         </w:trPr>
         <w:tc>
@@ -13690,7 +13692,7 @@
       </w:tr>
       <w:tr>
         <w:trPr>
-          <w:divId w:val="1242376799"/>
+          <w:divId w:val="480778634"/>
           <w:trHeight w:val="315"/>
         </w:trPr>
         <w:tc>
@@ -13901,7 +13903,7 @@
       </w:tr>
       <w:tr>
         <w:trPr>
-          <w:divId w:val="1242376799"/>
+          <w:divId w:val="480778634"/>
           <w:trHeight w:val="315"/>
         </w:trPr>
         <w:tc>
@@ -14112,7 +14114,7 @@
       </w:tr>
       <w:tr>
         <w:trPr>
-          <w:divId w:val="1242376799"/>
+          <w:divId w:val="480778634"/>
           <w:trHeight w:val="315"/>
         </w:trPr>
         <w:tc>
@@ -14323,7 +14325,7 @@
       </w:tr>
       <w:tr>
         <w:trPr>
-          <w:divId w:val="1242376799"/>
+          <w:divId w:val="480778634"/>
           <w:trHeight w:val="315"/>
         </w:trPr>
         <w:tc>
@@ -14534,7 +14536,7 @@
       </w:tr>
       <w:tr>
         <w:trPr>
-          <w:divId w:val="1242376799"/>
+          <w:divId w:val="480778634"/>
           <w:trHeight w:val="315"/>
         </w:trPr>
         <w:tc>
@@ -14745,7 +14747,7 @@
       </w:tr>
       <w:tr>
         <w:trPr>
-          <w:divId w:val="1242376799"/>
+          <w:divId w:val="480778634"/>
           <w:trHeight w:val="315"/>
         </w:trPr>
         <w:tc>
@@ -14956,7 +14958,7 @@
       </w:tr>
       <w:tr>
         <w:trPr>
-          <w:divId w:val="1242376799"/>
+          <w:divId w:val="480778634"/>
           <w:trHeight w:val="315"/>
         </w:trPr>
         <w:tc>
@@ -15167,7 +15169,7 @@
       </w:tr>
       <w:tr>
         <w:trPr>
-          <w:divId w:val="1242376799"/>
+          <w:divId w:val="480778634"/>
           <w:trHeight w:val="315"/>
         </w:trPr>
         <w:tc>
@@ -15378,7 +15380,7 @@
       </w:tr>
       <w:tr>
         <w:trPr>
-          <w:divId w:val="1242376799"/>
+          <w:divId w:val="480778634"/>
           <w:trHeight w:val="315"/>
         </w:trPr>
         <w:tc>
@@ -15589,7 +15591,7 @@
       </w:tr>
       <w:tr>
         <w:trPr>
-          <w:divId w:val="1242376799"/>
+          <w:divId w:val="480778634"/>
           <w:trHeight w:val="315"/>
         </w:trPr>
         <w:tc>
@@ -15800,7 +15802,7 @@
       </w:tr>
       <w:tr>
         <w:trPr>
-          <w:divId w:val="1242376799"/>
+          <w:divId w:val="480778634"/>
           <w:trHeight w:val="315"/>
         </w:trPr>
         <w:tc>
@@ -16011,7 +16013,7 @@
       </w:tr>
       <w:tr>
         <w:trPr>
-          <w:divId w:val="1242376799"/>
+          <w:divId w:val="480778634"/>
           <w:trHeight w:val="315"/>
         </w:trPr>
         <w:tc>
@@ -16222,7 +16224,7 @@
       </w:tr>
       <w:tr>
         <w:trPr>
-          <w:divId w:val="1242376799"/>
+          <w:divId w:val="480778634"/>
           <w:trHeight w:val="315"/>
         </w:trPr>
         <w:tc>
@@ -16433,7 +16435,7 @@
       </w:tr>
       <w:tr>
         <w:trPr>
-          <w:divId w:val="1242376799"/>
+          <w:divId w:val="480778634"/>
           <w:trHeight w:val="315"/>
         </w:trPr>
         <w:tc>
@@ -16644,7 +16646,7 @@
       </w:tr>
       <w:tr>
         <w:trPr>
-          <w:divId w:val="1242376799"/>
+          <w:divId w:val="480778634"/>
           <w:trHeight w:val="315"/>
         </w:trPr>
         <w:tc>
@@ -16855,7 +16857,7 @@
       </w:tr>
       <w:tr>
         <w:trPr>
-          <w:divId w:val="1242376799"/>
+          <w:divId w:val="480778634"/>
           <w:trHeight w:val="315"/>
         </w:trPr>
         <w:tc>
@@ -17066,7 +17068,7 @@
       </w:tr>
       <w:tr>
         <w:trPr>
-          <w:divId w:val="1242376799"/>
+          <w:divId w:val="480778634"/>
           <w:trHeight w:val="315"/>
         </w:trPr>
         <w:tc>
@@ -17277,7 +17279,7 @@
       </w:tr>
       <w:tr>
         <w:trPr>
-          <w:divId w:val="1242376799"/>
+          <w:divId w:val="480778634"/>
           <w:trHeight w:val="315"/>
         </w:trPr>
         <w:tc>
@@ -17488,7 +17490,7 @@
       </w:tr>
       <w:tr>
         <w:trPr>
-          <w:divId w:val="1242376799"/>
+          <w:divId w:val="480778634"/>
           <w:trHeight w:val="315"/>
         </w:trPr>
         <w:tc>
@@ -17699,7 +17701,7 @@
       </w:tr>
       <w:tr>
         <w:trPr>
-          <w:divId w:val="1242376799"/>
+          <w:divId w:val="480778634"/>
           <w:trHeight w:val="315"/>
         </w:trPr>
         <w:tc>
@@ -17910,7 +17912,7 @@
       </w:tr>
       <w:tr>
         <w:trPr>
-          <w:divId w:val="1242376799"/>
+          <w:divId w:val="480778634"/>
           <w:trHeight w:val="315"/>
         </w:trPr>
         <w:tc>
@@ -18121,7 +18123,7 @@
       </w:tr>
       <w:tr>
         <w:trPr>
-          <w:divId w:val="1242376799"/>
+          <w:divId w:val="480778634"/>
           <w:trHeight w:val="315"/>
         </w:trPr>
         <w:tc>
@@ -18333,7 +18335,7 @@
       </w:tr>
       <w:tr>
         <w:trPr>
-          <w:divId w:val="1242376799"/>
+          <w:divId w:val="480778634"/>
           <w:trHeight w:val="315"/>
         </w:trPr>
         <w:tc>
@@ -18544,7 +18546,7 @@
       </w:tr>
       <w:tr>
         <w:trPr>
-          <w:divId w:val="1242376799"/>
+          <w:divId w:val="480778634"/>
           <w:trHeight w:val="315"/>
         </w:trPr>
         <w:tc>
@@ -18755,7 +18757,7 @@
       </w:tr>
       <w:tr>
         <w:trPr>
-          <w:divId w:val="1242376799"/>
+          <w:divId w:val="480778634"/>
           <w:trHeight w:val="315"/>
         </w:trPr>
         <w:tc>
@@ -18966,7 +18968,7 @@
       </w:tr>
       <w:tr>
         <w:trPr>
-          <w:divId w:val="1242376799"/>
+          <w:divId w:val="480778634"/>
           <w:trHeight w:val="315"/>
         </w:trPr>
         <w:tc>
@@ -19177,7 +19179,7 @@
       </w:tr>
       <w:tr>
         <w:trPr>
-          <w:divId w:val="1242376799"/>
+          <w:divId w:val="480778634"/>
           <w:trHeight w:val="315"/>
         </w:trPr>
         <w:tc>
@@ -19388,7 +19390,7 @@
       </w:tr>
       <w:tr>
         <w:trPr>
-          <w:divId w:val="1242376799"/>
+          <w:divId w:val="480778634"/>
           <w:trHeight w:val="315"/>
         </w:trPr>
         <w:tc>
@@ -19599,7 +19601,7 @@
       </w:tr>
       <w:tr>
         <w:trPr>
-          <w:divId w:val="1242376799"/>
+          <w:divId w:val="480778634"/>
           <w:trHeight w:val="315"/>
         </w:trPr>
         <w:tc>
@@ -19810,7 +19812,7 @@
       </w:tr>
       <w:tr>
         <w:trPr>
-          <w:divId w:val="1242376799"/>
+          <w:divId w:val="480778634"/>
           <w:trHeight w:val="315"/>
         </w:trPr>
         <w:tc>
@@ -20021,7 +20023,7 @@
       </w:tr>
       <w:tr>
         <w:trPr>
-          <w:divId w:val="1242376799"/>
+          <w:divId w:val="480778634"/>
           <w:trHeight w:val="315"/>
         </w:trPr>
         <w:tc>
@@ -20232,7 +20234,7 @@
       </w:tr>
       <w:tr>
         <w:trPr>
-          <w:divId w:val="1242376799"/>
+          <w:divId w:val="480778634"/>
           <w:trHeight w:val="315"/>
         </w:trPr>
         <w:tc>
@@ -20443,7 +20445,7 @@
       </w:tr>
       <w:tr>
         <w:trPr>
-          <w:divId w:val="1242376799"/>
+          <w:divId w:val="480778634"/>
           <w:trHeight w:val="315"/>
         </w:trPr>
         <w:tc>
@@ -20654,7 +20656,7 @@
       </w:tr>
       <w:tr>
         <w:trPr>
-          <w:divId w:val="1242376799"/>
+          <w:divId w:val="480778634"/>
           <w:trHeight w:val="315"/>
         </w:trPr>
         <w:tc>
@@ -20865,7 +20867,7 @@
       </w:tr>
       <w:tr>
         <w:trPr>
-          <w:divId w:val="1242376799"/>
+          <w:divId w:val="480778634"/>
           <w:trHeight w:val="315"/>
         </w:trPr>
         <w:tc>
@@ -21076,7 +21078,7 @@
       </w:tr>
       <w:tr>
         <w:trPr>
-          <w:divId w:val="1242376799"/>
+          <w:divId w:val="480778634"/>
           <w:trHeight w:val="315"/>
         </w:trPr>
         <w:tc>
@@ -21287,7 +21289,7 @@
       </w:tr>
       <w:tr>
         <w:trPr>
-          <w:divId w:val="1242376799"/>
+          <w:divId w:val="480778634"/>
           <w:trHeight w:val="315"/>
         </w:trPr>
         <w:tc>
@@ -21498,7 +21500,7 @@
       </w:tr>
       <w:tr>
         <w:trPr>
-          <w:divId w:val="1242376799"/>
+          <w:divId w:val="480778634"/>
           <w:trHeight w:val="315"/>
         </w:trPr>
         <w:tc>
@@ -21709,7 +21711,7 @@
       </w:tr>
       <w:tr>
         <w:trPr>
-          <w:divId w:val="1242376799"/>
+          <w:divId w:val="480778634"/>
           <w:trHeight w:val="315"/>
         </w:trPr>
         <w:tc>
@@ -21920,7 +21922,7 @@
       </w:tr>
       <w:tr>
         <w:trPr>
-          <w:divId w:val="1242376799"/>
+          <w:divId w:val="480778634"/>
           <w:trHeight w:val="315"/>
         </w:trPr>
         <w:tc>
@@ -22131,7 +22133,7 @@
       </w:tr>
       <w:tr>
         <w:trPr>
-          <w:divId w:val="1242376799"/>
+          <w:divId w:val="480778634"/>
           <w:trHeight w:val="315"/>
         </w:trPr>
         <w:tc>
@@ -22342,7 +22344,7 @@
       </w:tr>
       <w:tr>
         <w:trPr>
-          <w:divId w:val="1242376799"/>
+          <w:divId w:val="480778634"/>
           <w:trHeight w:val="315"/>
         </w:trPr>
         <w:tc>
@@ -22553,7 +22555,7 @@
       </w:tr>
       <w:tr>
         <w:trPr>
-          <w:divId w:val="1242376799"/>
+          <w:divId w:val="480778634"/>
           <w:trHeight w:val="315"/>
         </w:trPr>
         <w:tc>
@@ -22764,7 +22766,7 @@
       </w:tr>
       <w:tr>
         <w:trPr>
-          <w:divId w:val="1242376799"/>
+          <w:divId w:val="480778634"/>
           <w:trHeight w:val="315"/>
         </w:trPr>
         <w:tc>
@@ -22975,7 +22977,7 @@
       </w:tr>
       <w:tr>
         <w:trPr>
-          <w:divId w:val="1242376799"/>
+          <w:divId w:val="480778634"/>
           <w:trHeight w:val="315"/>
         </w:trPr>
         <w:tc>
@@ -23186,7 +23188,7 @@
       </w:tr>
       <w:tr>
         <w:trPr>
-          <w:divId w:val="1242376799"/>
+          <w:divId w:val="480778634"/>
           <w:trHeight w:val="315"/>
         </w:trPr>
         <w:tc>
@@ -23397,7 +23399,7 @@
       </w:tr>
       <w:tr>
         <w:trPr>
-          <w:divId w:val="1242376799"/>
+          <w:divId w:val="480778634"/>
           <w:trHeight w:val="315"/>
         </w:trPr>
         <w:tc>
@@ -23608,7 +23610,7 @@
       </w:tr>
       <w:tr>
         <w:trPr>
-          <w:divId w:val="1242376799"/>
+          <w:divId w:val="480778634"/>
           <w:trHeight w:val="315"/>
         </w:trPr>
         <w:tc>
@@ -23819,7 +23821,7 @@
       </w:tr>
       <w:tr>
         <w:trPr>
-          <w:divId w:val="1242376799"/>
+          <w:divId w:val="480778634"/>
           <w:trHeight w:val="315"/>
         </w:trPr>
         <w:tc>
@@ -24030,7 +24032,7 @@
       </w:tr>
       <w:tr>
         <w:trPr>
-          <w:divId w:val="1242376799"/>
+          <w:divId w:val="480778634"/>
           <w:trHeight w:val="315"/>
         </w:trPr>
         <w:tc>
@@ -24241,7 +24243,7 @@
       </w:tr>
       <w:tr>
         <w:trPr>
-          <w:divId w:val="1242376799"/>
+          <w:divId w:val="480778634"/>
           <w:trHeight w:val="315"/>
         </w:trPr>
         <w:tc>
@@ -24452,7 +24454,7 @@
       </w:tr>
       <w:tr>
         <w:trPr>
-          <w:divId w:val="1242376799"/>
+          <w:divId w:val="480778634"/>
           <w:trHeight w:val="315"/>
         </w:trPr>
         <w:tc>
@@ -24663,7 +24665,7 @@
       </w:tr>
       <w:tr>
         <w:trPr>
-          <w:divId w:val="1242376799"/>
+          <w:divId w:val="480778634"/>
           <w:trHeight w:val="315"/>
         </w:trPr>
         <w:tc>
@@ -24874,7 +24876,7 @@
       </w:tr>
       <w:tr>
         <w:trPr>
-          <w:divId w:val="1242376799"/>
+          <w:divId w:val="480778634"/>
           <w:trHeight w:val="315"/>
         </w:trPr>
         <w:tc>
@@ -25085,7 +25087,7 @@
       </w:tr>
       <w:tr>
         <w:trPr>
-          <w:divId w:val="1242376799"/>
+          <w:divId w:val="480778634"/>
           <w:trHeight w:val="315"/>
         </w:trPr>
         <w:tc>
@@ -25296,7 +25298,7 @@
       </w:tr>
       <w:tr>
         <w:trPr>
-          <w:divId w:val="1242376799"/>
+          <w:divId w:val="480778634"/>
           <w:trHeight w:val="315"/>
         </w:trPr>
         <w:tc>
@@ -25507,7 +25509,7 @@
       </w:tr>
       <w:tr>
         <w:trPr>
-          <w:divId w:val="1242376799"/>
+          <w:divId w:val="480778634"/>
           <w:trHeight w:val="315"/>
         </w:trPr>
         <w:tc>
@@ -25718,7 +25720,7 @@
       </w:tr>
       <w:tr>
         <w:trPr>
-          <w:divId w:val="1242376799"/>
+          <w:divId w:val="480778634"/>
           <w:trHeight w:val="315"/>
         </w:trPr>
         <w:tc>
@@ -25929,7 +25931,7 @@
       </w:tr>
       <w:tr>
         <w:trPr>
-          <w:divId w:val="1242376799"/>
+          <w:divId w:val="480778634"/>
           <w:trHeight w:val="315"/>
         </w:trPr>
         <w:tc>
@@ -26140,7 +26142,7 @@
       </w:tr>
       <w:tr>
         <w:trPr>
-          <w:divId w:val="1242376799"/>
+          <w:divId w:val="480778634"/>
           <w:trHeight w:val="315"/>
         </w:trPr>
         <w:tc>
@@ -26351,7 +26353,7 @@
       </w:tr>
       <w:tr>
         <w:trPr>
-          <w:divId w:val="1242376799"/>
+          <w:divId w:val="480778634"/>
           <w:trHeight w:val="315"/>
         </w:trPr>
         <w:tc>
@@ -26562,7 +26564,7 @@
       </w:tr>
       <w:tr>
         <w:trPr>
-          <w:divId w:val="1242376799"/>
+          <w:divId w:val="480778634"/>
           <w:trHeight w:val="315"/>
         </w:trPr>
         <w:tc>
@@ -26773,7 +26775,7 @@
       </w:tr>
       <w:tr>
         <w:trPr>
-          <w:divId w:val="1242376799"/>
+          <w:divId w:val="480778634"/>
           <w:trHeight w:val="315"/>
         </w:trPr>
         <w:tc>
@@ -26984,7 +26986,7 @@
       </w:tr>
       <w:tr>
         <w:trPr>
-          <w:divId w:val="1242376799"/>
+          <w:divId w:val="480778634"/>
           <w:trHeight w:val="315"/>
         </w:trPr>
         <w:tc>
@@ -27196,7 +27198,7 @@
       </w:tr>
       <w:tr>
         <w:trPr>
-          <w:divId w:val="1242376799"/>
+          <w:divId w:val="480778634"/>
           <w:trHeight w:val="315"/>
         </w:trPr>
         <w:tc>
@@ -27407,7 +27409,7 @@
       </w:tr>
       <w:tr>
         <w:trPr>
-          <w:divId w:val="1242376799"/>
+          <w:divId w:val="480778634"/>
           <w:trHeight w:val="315"/>
         </w:trPr>
         <w:tc>
@@ -27618,7 +27620,7 @@
       </w:tr>
       <w:tr>
         <w:trPr>
-          <w:divId w:val="1242376799"/>
+          <w:divId w:val="480778634"/>
           <w:trHeight w:val="315"/>
         </w:trPr>
         <w:tc>
@@ -27829,7 +27831,7 @@
       </w:tr>
       <w:tr>
         <w:trPr>
-          <w:divId w:val="1242376799"/>
+          <w:divId w:val="480778634"/>
           <w:trHeight w:val="330"/>
         </w:trPr>
         <w:tc>
@@ -28110,10 +28112,7 @@
         <w:t>. March 24, 2017</w:t>
       </w:r>
     </w:p>
-    <w:p>
-      <w:bookmarkStart w:id="0" w:name="_GoBack"/>
-      <w:bookmarkEnd w:id="0"/>
-    </w:p>
+    <w:p/>
     <w:sectPr>
       <w:pgSz w:w="11906" w:h="16838"/>
       <w:pgMar w:top="1440" w:right="1800" w:bottom="1440" w:left="1800" w:header="851" w:footer="992" w:gutter="0"/>
@@ -30667,11 +30666,11 @@
           <c:showPercent val="0"/>
           <c:showBubbleSize val="0"/>
         </c:dLbls>
-        <c:axId val="346807872"/>
-        <c:axId val="346809552"/>
+        <c:axId val="381322160"/>
+        <c:axId val="372829968"/>
       </c:scatterChart>
       <c:valAx>
-        <c:axId val="346807872"/>
+        <c:axId val="381322160"/>
         <c:scaling>
           <c:orientation val="minMax"/>
         </c:scaling>
@@ -30783,12 +30782,12 @@
             <a:endParaRPr lang="en-US"/>
           </a:p>
         </c:txPr>
-        <c:crossAx val="346809552"/>
+        <c:crossAx val="372829968"/>
         <c:crosses val="autoZero"/>
         <c:crossBetween val="midCat"/>
       </c:valAx>
       <c:valAx>
-        <c:axId val="346809552"/>
+        <c:axId val="372829968"/>
         <c:scaling>
           <c:orientation val="minMax"/>
         </c:scaling>
@@ -30900,7 +30899,7 @@
             <a:endParaRPr lang="en-US"/>
           </a:p>
         </c:txPr>
-        <c:crossAx val="346807872"/>
+        <c:crossAx val="381322160"/>
         <c:crosses val="autoZero"/>
         <c:crossBetween val="midCat"/>
       </c:valAx>
@@ -32657,11 +32656,11 @@
           <c:showPercent val="0"/>
           <c:showBubbleSize val="0"/>
         </c:dLbls>
-        <c:axId val="346811792"/>
-        <c:axId val="346802832"/>
+        <c:axId val="283963696"/>
+        <c:axId val="283965376"/>
       </c:scatterChart>
       <c:valAx>
-        <c:axId val="346811792"/>
+        <c:axId val="283963696"/>
         <c:scaling>
           <c:orientation val="minMax"/>
         </c:scaling>
@@ -32753,12 +32752,12 @@
             <a:endParaRPr lang="en-US"/>
           </a:p>
         </c:txPr>
-        <c:crossAx val="346802832"/>
+        <c:crossAx val="283965376"/>
         <c:crosses val="autoZero"/>
         <c:crossBetween val="midCat"/>
       </c:valAx>
       <c:valAx>
-        <c:axId val="346802832"/>
+        <c:axId val="283965376"/>
         <c:scaling>
           <c:orientation val="minMax"/>
         </c:scaling>
@@ -32850,7 +32849,7 @@
             <a:endParaRPr lang="en-US"/>
           </a:p>
         </c:txPr>
-        <c:crossAx val="346811792"/>
+        <c:crossAx val="283963696"/>
         <c:crosses val="autoZero"/>
         <c:crossBetween val="midCat"/>
       </c:valAx>

</xml_diff>